<commit_message>
9. Product Repository DI Container complted.
</commit_message>
<xml_diff>
--- a/MyNotes.docx
+++ b/MyNotes.docx
@@ -4202,6 +4202,32 @@
     <w:p>
       <w:pPr>
         <w:rPr>
+          <w:highlight w:val="white"/>
+        </w:rPr>
+      </w:pPr>
+      <w:r>
+        <w:rPr>
+          <w:highlight w:val="white"/>
+        </w:rPr>
+        <w:lastRenderedPageBreak/>
+        <w:t xml:space="preserve">Migration kodlarının repository projesinde oluşması için bir options tanımlandı. Bu options ‘da sabit bir class’ın olduğu proje assembly ‘sini kullanmak için </w:t>
+      </w:r>
+      <w:r>
+        <w:rPr>
+          <w:highlight w:val="white"/>
+        </w:rPr>
+        <w:t>RepositoryAssembly</w:t>
+      </w:r>
+      <w:r>
+        <w:rPr>
+          <w:highlight w:val="white"/>
+        </w:rPr>
+        <w:t xml:space="preserve"> isimli bir struct, class vb. De olaiblirdi tanımlandı. </w:t>
+      </w:r>
+    </w:p>
+    <w:p>
+      <w:pPr>
+        <w:rPr>
           <w:rFonts w:ascii="Cascadia Mono" w:hAnsi="Cascadia Mono" w:cs="Cascadia Mono"/>
           <w:color w:val="000000"/>
           <w:sz w:val="19"/>
@@ -4642,6 +4668,2446 @@
     </w:p>
     <w:p>
       <w:r>
+        <w:drawing>
+          <wp:inline distT="0" distB="0" distL="0" distR="0" wp14:anchorId="23F6AA29" wp14:editId="13BF43C6">
+            <wp:extent cx="5943600" cy="2517140"/>
+            <wp:effectExtent l="0" t="0" r="0" b="0"/>
+            <wp:docPr id="242089230" name="Picture 1"/>
+            <wp:cNvGraphicFramePr>
+              <a:graphicFrameLocks xmlns:a="http://schemas.openxmlformats.org/drawingml/2006/main" noChangeAspect="1"/>
+            </wp:cNvGraphicFramePr>
+            <a:graphic xmlns:a="http://schemas.openxmlformats.org/drawingml/2006/main">
+              <a:graphicData uri="http://schemas.openxmlformats.org/drawingml/2006/picture">
+                <pic:pic xmlns:pic="http://schemas.openxmlformats.org/drawingml/2006/picture">
+                  <pic:nvPicPr>
+                    <pic:cNvPr id="242089230" name=""/>
+                    <pic:cNvPicPr/>
+                  </pic:nvPicPr>
+                  <pic:blipFill>
+                    <a:blip r:embed="rId16"/>
+                    <a:stretch>
+                      <a:fillRect/>
+                    </a:stretch>
+                  </pic:blipFill>
+                  <pic:spPr>
+                    <a:xfrm>
+                      <a:off x="0" y="0"/>
+                      <a:ext cx="5943600" cy="2517140"/>
+                    </a:xfrm>
+                    <a:prstGeom prst="rect">
+                      <a:avLst/>
+                    </a:prstGeom>
+                  </pic:spPr>
+                </pic:pic>
+              </a:graphicData>
+            </a:graphic>
+          </wp:inline>
+        </w:drawing>
+      </w:r>
+    </w:p>
+    <w:p>
+      <w:r>
+        <w:t>Repository Design Pattern kullanıp, generic bir yapı inşa edilecek. Generic class ‘ları çok fazla metod ekleyerek şişirmeye gerek yok. Örneğin, bir projemizde 60 entity var ve bazılarında custom query ‘ler yazacak isek Generic Repository ‘ye bu custom metodları ekleyerek onu büyütmek doğru değil. İlgili Entity : IRepository ‘den miras alarak extend etmek daha doğru.</w:t>
+      </w:r>
+    </w:p>
+    <w:p>
+      <w:pPr>
+        <w:autoSpaceDE w:val="0"/>
+        <w:autoSpaceDN w:val="0"/>
+        <w:adjustRightInd w:val="0"/>
+        <w:spacing w:after="0" w:line="240" w:lineRule="auto"/>
+        <w:rPr>
+          <w:rFonts w:ascii="Cascadia Mono" w:hAnsi="Cascadia Mono" w:cs="Cascadia Mono"/>
+          <w:color w:val="000000"/>
+          <w:sz w:val="19"/>
+          <w:szCs w:val="19"/>
+          <w:highlight w:val="white"/>
+        </w:rPr>
+      </w:pPr>
+      <w:r>
+        <w:rPr>
+          <w:rFonts w:ascii="Cascadia Mono" w:hAnsi="Cascadia Mono" w:cs="Cascadia Mono"/>
+          <w:color w:val="0000FF"/>
+          <w:sz w:val="19"/>
+          <w:szCs w:val="19"/>
+        </w:rPr>
+        <w:lastRenderedPageBreak/>
+        <w:t xml:space="preserve"> </w:t>
+      </w:r>
+      <w:r>
+        <w:rPr>
+          <w:rFonts w:ascii="Cascadia Mono" w:hAnsi="Cascadia Mono" w:cs="Cascadia Mono"/>
+          <w:color w:val="0000FF"/>
+          <w:sz w:val="19"/>
+          <w:szCs w:val="19"/>
+          <w:highlight w:val="white"/>
+        </w:rPr>
+        <w:t>using</w:t>
+      </w:r>
+      <w:r>
+        <w:rPr>
+          <w:rFonts w:ascii="Cascadia Mono" w:hAnsi="Cascadia Mono" w:cs="Cascadia Mono"/>
+          <w:color w:val="000000"/>
+          <w:sz w:val="19"/>
+          <w:szCs w:val="19"/>
+          <w:highlight w:val="white"/>
+        </w:rPr>
+        <w:t xml:space="preserve"> System.Linq.Expressions;</w:t>
+      </w:r>
+    </w:p>
+    <w:p>
+      <w:pPr>
+        <w:autoSpaceDE w:val="0"/>
+        <w:autoSpaceDN w:val="0"/>
+        <w:adjustRightInd w:val="0"/>
+        <w:spacing w:after="0" w:line="240" w:lineRule="auto"/>
+        <w:rPr>
+          <w:rFonts w:ascii="Cascadia Mono" w:hAnsi="Cascadia Mono" w:cs="Cascadia Mono"/>
+          <w:color w:val="000000"/>
+          <w:sz w:val="19"/>
+          <w:szCs w:val="19"/>
+          <w:highlight w:val="white"/>
+        </w:rPr>
+      </w:pPr>
+    </w:p>
+    <w:p>
+      <w:pPr>
+        <w:autoSpaceDE w:val="0"/>
+        <w:autoSpaceDN w:val="0"/>
+        <w:adjustRightInd w:val="0"/>
+        <w:spacing w:after="0" w:line="240" w:lineRule="auto"/>
+        <w:rPr>
+          <w:rFonts w:ascii="Cascadia Mono" w:hAnsi="Cascadia Mono" w:cs="Cascadia Mono"/>
+          <w:color w:val="000000"/>
+          <w:sz w:val="19"/>
+          <w:szCs w:val="19"/>
+          <w:highlight w:val="white"/>
+        </w:rPr>
+      </w:pPr>
+      <w:r>
+        <w:rPr>
+          <w:rFonts w:ascii="Cascadia Mono" w:hAnsi="Cascadia Mono" w:cs="Cascadia Mono"/>
+          <w:color w:val="0000FF"/>
+          <w:sz w:val="19"/>
+          <w:szCs w:val="19"/>
+          <w:highlight w:val="white"/>
+        </w:rPr>
+        <w:t>namespace</w:t>
+      </w:r>
+      <w:r>
+        <w:rPr>
+          <w:rFonts w:ascii="Cascadia Mono" w:hAnsi="Cascadia Mono" w:cs="Cascadia Mono"/>
+          <w:color w:val="000000"/>
+          <w:sz w:val="19"/>
+          <w:szCs w:val="19"/>
+          <w:highlight w:val="white"/>
+        </w:rPr>
+        <w:t xml:space="preserve"> App.Repository;</w:t>
+      </w:r>
+    </w:p>
+    <w:p>
+      <w:pPr>
+        <w:autoSpaceDE w:val="0"/>
+        <w:autoSpaceDN w:val="0"/>
+        <w:adjustRightInd w:val="0"/>
+        <w:spacing w:after="0" w:line="240" w:lineRule="auto"/>
+        <w:rPr>
+          <w:rFonts w:ascii="Cascadia Mono" w:hAnsi="Cascadia Mono" w:cs="Cascadia Mono"/>
+          <w:color w:val="000000"/>
+          <w:sz w:val="19"/>
+          <w:szCs w:val="19"/>
+          <w:highlight w:val="white"/>
+        </w:rPr>
+      </w:pPr>
+    </w:p>
+    <w:p>
+      <w:pPr>
+        <w:autoSpaceDE w:val="0"/>
+        <w:autoSpaceDN w:val="0"/>
+        <w:adjustRightInd w:val="0"/>
+        <w:spacing w:after="0" w:line="240" w:lineRule="auto"/>
+        <w:rPr>
+          <w:rFonts w:ascii="Cascadia Mono" w:hAnsi="Cascadia Mono" w:cs="Cascadia Mono"/>
+          <w:color w:val="000000"/>
+          <w:sz w:val="19"/>
+          <w:szCs w:val="19"/>
+          <w:highlight w:val="white"/>
+        </w:rPr>
+      </w:pPr>
+      <w:r>
+        <w:rPr>
+          <w:rFonts w:ascii="Cascadia Mono" w:hAnsi="Cascadia Mono" w:cs="Cascadia Mono"/>
+          <w:color w:val="0000FF"/>
+          <w:sz w:val="19"/>
+          <w:szCs w:val="19"/>
+          <w:highlight w:val="white"/>
+        </w:rPr>
+        <w:t>internal</w:t>
+      </w:r>
+      <w:r>
+        <w:rPr>
+          <w:rFonts w:ascii="Cascadia Mono" w:hAnsi="Cascadia Mono" w:cs="Cascadia Mono"/>
+          <w:color w:val="000000"/>
+          <w:sz w:val="19"/>
+          <w:szCs w:val="19"/>
+          <w:highlight w:val="white"/>
+        </w:rPr>
+        <w:t xml:space="preserve"> </w:t>
+      </w:r>
+      <w:r>
+        <w:rPr>
+          <w:rFonts w:ascii="Cascadia Mono" w:hAnsi="Cascadia Mono" w:cs="Cascadia Mono"/>
+          <w:color w:val="0000FF"/>
+          <w:sz w:val="19"/>
+          <w:szCs w:val="19"/>
+          <w:highlight w:val="white"/>
+        </w:rPr>
+        <w:t>interface</w:t>
+      </w:r>
+      <w:r>
+        <w:rPr>
+          <w:rFonts w:ascii="Cascadia Mono" w:hAnsi="Cascadia Mono" w:cs="Cascadia Mono"/>
+          <w:color w:val="000000"/>
+          <w:sz w:val="19"/>
+          <w:szCs w:val="19"/>
+          <w:highlight w:val="white"/>
+        </w:rPr>
+        <w:t xml:space="preserve"> </w:t>
+      </w:r>
+      <w:r>
+        <w:rPr>
+          <w:rFonts w:ascii="Cascadia Mono" w:hAnsi="Cascadia Mono" w:cs="Cascadia Mono"/>
+          <w:color w:val="2B91AF"/>
+          <w:sz w:val="19"/>
+          <w:szCs w:val="19"/>
+          <w:highlight w:val="white"/>
+        </w:rPr>
+        <w:t>IGenericRepository</w:t>
+      </w:r>
+      <w:r>
+        <w:rPr>
+          <w:rFonts w:ascii="Cascadia Mono" w:hAnsi="Cascadia Mono" w:cs="Cascadia Mono"/>
+          <w:color w:val="000000"/>
+          <w:sz w:val="19"/>
+          <w:szCs w:val="19"/>
+          <w:highlight w:val="white"/>
+        </w:rPr>
+        <w:t>&lt;</w:t>
+      </w:r>
+      <w:r>
+        <w:rPr>
+          <w:rFonts w:ascii="Cascadia Mono" w:hAnsi="Cascadia Mono" w:cs="Cascadia Mono"/>
+          <w:color w:val="2B91AF"/>
+          <w:sz w:val="19"/>
+          <w:szCs w:val="19"/>
+          <w:highlight w:val="white"/>
+        </w:rPr>
+        <w:t>T</w:t>
+      </w:r>
+      <w:r>
+        <w:rPr>
+          <w:rFonts w:ascii="Cascadia Mono" w:hAnsi="Cascadia Mono" w:cs="Cascadia Mono"/>
+          <w:color w:val="000000"/>
+          <w:sz w:val="19"/>
+          <w:szCs w:val="19"/>
+          <w:highlight w:val="white"/>
+        </w:rPr>
+        <w:t xml:space="preserve">&gt; </w:t>
+      </w:r>
+      <w:r>
+        <w:rPr>
+          <w:rFonts w:ascii="Cascadia Mono" w:hAnsi="Cascadia Mono" w:cs="Cascadia Mono"/>
+          <w:color w:val="0000FF"/>
+          <w:sz w:val="19"/>
+          <w:szCs w:val="19"/>
+          <w:highlight w:val="white"/>
+        </w:rPr>
+        <w:t>where</w:t>
+      </w:r>
+      <w:r>
+        <w:rPr>
+          <w:rFonts w:ascii="Cascadia Mono" w:hAnsi="Cascadia Mono" w:cs="Cascadia Mono"/>
+          <w:color w:val="000000"/>
+          <w:sz w:val="19"/>
+          <w:szCs w:val="19"/>
+          <w:highlight w:val="white"/>
+        </w:rPr>
+        <w:t xml:space="preserve"> </w:t>
+      </w:r>
+      <w:r>
+        <w:rPr>
+          <w:rFonts w:ascii="Cascadia Mono" w:hAnsi="Cascadia Mono" w:cs="Cascadia Mono"/>
+          <w:color w:val="2B91AF"/>
+          <w:sz w:val="19"/>
+          <w:szCs w:val="19"/>
+          <w:highlight w:val="white"/>
+        </w:rPr>
+        <w:t>T</w:t>
+      </w:r>
+      <w:r>
+        <w:rPr>
+          <w:rFonts w:ascii="Cascadia Mono" w:hAnsi="Cascadia Mono" w:cs="Cascadia Mono"/>
+          <w:color w:val="000000"/>
+          <w:sz w:val="19"/>
+          <w:szCs w:val="19"/>
+          <w:highlight w:val="white"/>
+        </w:rPr>
+        <w:t xml:space="preserve"> : </w:t>
+      </w:r>
+      <w:r>
+        <w:rPr>
+          <w:rFonts w:ascii="Cascadia Mono" w:hAnsi="Cascadia Mono" w:cs="Cascadia Mono"/>
+          <w:color w:val="0000FF"/>
+          <w:sz w:val="19"/>
+          <w:szCs w:val="19"/>
+          <w:highlight w:val="white"/>
+        </w:rPr>
+        <w:t>class</w:t>
+      </w:r>
+    </w:p>
+    <w:p>
+      <w:pPr>
+        <w:autoSpaceDE w:val="0"/>
+        <w:autoSpaceDN w:val="0"/>
+        <w:adjustRightInd w:val="0"/>
+        <w:spacing w:after="0" w:line="240" w:lineRule="auto"/>
+        <w:rPr>
+          <w:rFonts w:ascii="Cascadia Mono" w:hAnsi="Cascadia Mono" w:cs="Cascadia Mono"/>
+          <w:color w:val="000000"/>
+          <w:sz w:val="19"/>
+          <w:szCs w:val="19"/>
+          <w:highlight w:val="white"/>
+        </w:rPr>
+      </w:pPr>
+      <w:r>
+        <w:rPr>
+          <w:rFonts w:ascii="Cascadia Mono" w:hAnsi="Cascadia Mono" w:cs="Cascadia Mono"/>
+          <w:color w:val="000000"/>
+          <w:sz w:val="19"/>
+          <w:szCs w:val="19"/>
+          <w:highlight w:val="white"/>
+        </w:rPr>
+        <w:t>{</w:t>
+      </w:r>
+    </w:p>
+    <w:p>
+      <w:pPr>
+        <w:autoSpaceDE w:val="0"/>
+        <w:autoSpaceDN w:val="0"/>
+        <w:adjustRightInd w:val="0"/>
+        <w:spacing w:after="0" w:line="240" w:lineRule="auto"/>
+        <w:rPr>
+          <w:rFonts w:ascii="Cascadia Mono" w:hAnsi="Cascadia Mono" w:cs="Cascadia Mono"/>
+          <w:color w:val="000000"/>
+          <w:sz w:val="19"/>
+          <w:szCs w:val="19"/>
+          <w:highlight w:val="white"/>
+        </w:rPr>
+      </w:pPr>
+      <w:r>
+        <w:rPr>
+          <w:rFonts w:ascii="Cascadia Mono" w:hAnsi="Cascadia Mono" w:cs="Cascadia Mono"/>
+          <w:color w:val="000000"/>
+          <w:sz w:val="19"/>
+          <w:szCs w:val="19"/>
+          <w:highlight w:val="white"/>
+        </w:rPr>
+        <w:t xml:space="preserve">    </w:t>
+      </w:r>
+      <w:r>
+        <w:rPr>
+          <w:rFonts w:ascii="Cascadia Mono" w:hAnsi="Cascadia Mono" w:cs="Cascadia Mono"/>
+          <w:color w:val="2B91AF"/>
+          <w:sz w:val="19"/>
+          <w:szCs w:val="19"/>
+          <w:highlight w:val="white"/>
+        </w:rPr>
+        <w:t>IQueryable</w:t>
+      </w:r>
+      <w:r>
+        <w:rPr>
+          <w:rFonts w:ascii="Cascadia Mono" w:hAnsi="Cascadia Mono" w:cs="Cascadia Mono"/>
+          <w:color w:val="000000"/>
+          <w:sz w:val="19"/>
+          <w:szCs w:val="19"/>
+          <w:highlight w:val="white"/>
+        </w:rPr>
+        <w:t>&lt;</w:t>
+      </w:r>
+      <w:r>
+        <w:rPr>
+          <w:rFonts w:ascii="Cascadia Mono" w:hAnsi="Cascadia Mono" w:cs="Cascadia Mono"/>
+          <w:color w:val="2B91AF"/>
+          <w:sz w:val="19"/>
+          <w:szCs w:val="19"/>
+          <w:highlight w:val="white"/>
+        </w:rPr>
+        <w:t>T</w:t>
+      </w:r>
+      <w:r>
+        <w:rPr>
+          <w:rFonts w:ascii="Cascadia Mono" w:hAnsi="Cascadia Mono" w:cs="Cascadia Mono"/>
+          <w:color w:val="000000"/>
+          <w:sz w:val="19"/>
+          <w:szCs w:val="19"/>
+          <w:highlight w:val="white"/>
+        </w:rPr>
+        <w:t>&gt; GetAll();</w:t>
+      </w:r>
+    </w:p>
+    <w:p>
+      <w:pPr>
+        <w:autoSpaceDE w:val="0"/>
+        <w:autoSpaceDN w:val="0"/>
+        <w:adjustRightInd w:val="0"/>
+        <w:spacing w:after="0" w:line="240" w:lineRule="auto"/>
+        <w:rPr>
+          <w:rFonts w:ascii="Cascadia Mono" w:hAnsi="Cascadia Mono" w:cs="Cascadia Mono"/>
+          <w:color w:val="000000"/>
+          <w:sz w:val="19"/>
+          <w:szCs w:val="19"/>
+          <w:highlight w:val="white"/>
+        </w:rPr>
+      </w:pPr>
+    </w:p>
+    <w:p>
+      <w:pPr>
+        <w:autoSpaceDE w:val="0"/>
+        <w:autoSpaceDN w:val="0"/>
+        <w:adjustRightInd w:val="0"/>
+        <w:spacing w:after="0" w:line="240" w:lineRule="auto"/>
+        <w:rPr>
+          <w:rFonts w:ascii="Cascadia Mono" w:hAnsi="Cascadia Mono" w:cs="Cascadia Mono"/>
+          <w:color w:val="000000"/>
+          <w:sz w:val="19"/>
+          <w:szCs w:val="19"/>
+          <w:highlight w:val="white"/>
+        </w:rPr>
+      </w:pPr>
+      <w:r>
+        <w:rPr>
+          <w:rFonts w:ascii="Cascadia Mono" w:hAnsi="Cascadia Mono" w:cs="Cascadia Mono"/>
+          <w:color w:val="000000"/>
+          <w:sz w:val="19"/>
+          <w:szCs w:val="19"/>
+          <w:highlight w:val="white"/>
+        </w:rPr>
+        <w:t xml:space="preserve">    </w:t>
+      </w:r>
+      <w:r>
+        <w:rPr>
+          <w:rFonts w:ascii="Cascadia Mono" w:hAnsi="Cascadia Mono" w:cs="Cascadia Mono"/>
+          <w:color w:val="2B91AF"/>
+          <w:sz w:val="19"/>
+          <w:szCs w:val="19"/>
+          <w:highlight w:val="white"/>
+        </w:rPr>
+        <w:t>IQueryable</w:t>
+      </w:r>
+      <w:r>
+        <w:rPr>
+          <w:rFonts w:ascii="Cascadia Mono" w:hAnsi="Cascadia Mono" w:cs="Cascadia Mono"/>
+          <w:color w:val="000000"/>
+          <w:sz w:val="19"/>
+          <w:szCs w:val="19"/>
+          <w:highlight w:val="white"/>
+        </w:rPr>
+        <w:t>&lt;</w:t>
+      </w:r>
+      <w:r>
+        <w:rPr>
+          <w:rFonts w:ascii="Cascadia Mono" w:hAnsi="Cascadia Mono" w:cs="Cascadia Mono"/>
+          <w:color w:val="2B91AF"/>
+          <w:sz w:val="19"/>
+          <w:szCs w:val="19"/>
+          <w:highlight w:val="white"/>
+        </w:rPr>
+        <w:t>T</w:t>
+      </w:r>
+      <w:r>
+        <w:rPr>
+          <w:rFonts w:ascii="Cascadia Mono" w:hAnsi="Cascadia Mono" w:cs="Cascadia Mono"/>
+          <w:color w:val="000000"/>
+          <w:sz w:val="19"/>
+          <w:szCs w:val="19"/>
+          <w:highlight w:val="white"/>
+        </w:rPr>
+        <w:t>&gt; Where(</w:t>
+      </w:r>
+      <w:r>
+        <w:rPr>
+          <w:rFonts w:ascii="Cascadia Mono" w:hAnsi="Cascadia Mono" w:cs="Cascadia Mono"/>
+          <w:color w:val="2B91AF"/>
+          <w:sz w:val="19"/>
+          <w:szCs w:val="19"/>
+          <w:highlight w:val="white"/>
+        </w:rPr>
+        <w:t>Expression</w:t>
+      </w:r>
+      <w:r>
+        <w:rPr>
+          <w:rFonts w:ascii="Cascadia Mono" w:hAnsi="Cascadia Mono" w:cs="Cascadia Mono"/>
+          <w:color w:val="000000"/>
+          <w:sz w:val="19"/>
+          <w:szCs w:val="19"/>
+          <w:highlight w:val="white"/>
+        </w:rPr>
+        <w:t>&lt;</w:t>
+      </w:r>
+      <w:r>
+        <w:rPr>
+          <w:rFonts w:ascii="Cascadia Mono" w:hAnsi="Cascadia Mono" w:cs="Cascadia Mono"/>
+          <w:color w:val="2B91AF"/>
+          <w:sz w:val="19"/>
+          <w:szCs w:val="19"/>
+          <w:highlight w:val="white"/>
+        </w:rPr>
+        <w:t>Func</w:t>
+      </w:r>
+      <w:r>
+        <w:rPr>
+          <w:rFonts w:ascii="Cascadia Mono" w:hAnsi="Cascadia Mono" w:cs="Cascadia Mono"/>
+          <w:color w:val="000000"/>
+          <w:sz w:val="19"/>
+          <w:szCs w:val="19"/>
+          <w:highlight w:val="white"/>
+        </w:rPr>
+        <w:t>&lt;</w:t>
+      </w:r>
+      <w:r>
+        <w:rPr>
+          <w:rFonts w:ascii="Cascadia Mono" w:hAnsi="Cascadia Mono" w:cs="Cascadia Mono"/>
+          <w:color w:val="2B91AF"/>
+          <w:sz w:val="19"/>
+          <w:szCs w:val="19"/>
+          <w:highlight w:val="white"/>
+        </w:rPr>
+        <w:t>T</w:t>
+      </w:r>
+      <w:r>
+        <w:rPr>
+          <w:rFonts w:ascii="Cascadia Mono" w:hAnsi="Cascadia Mono" w:cs="Cascadia Mono"/>
+          <w:color w:val="000000"/>
+          <w:sz w:val="19"/>
+          <w:szCs w:val="19"/>
+          <w:highlight w:val="white"/>
+        </w:rPr>
+        <w:t xml:space="preserve">, </w:t>
+      </w:r>
+      <w:r>
+        <w:rPr>
+          <w:rFonts w:ascii="Cascadia Mono" w:hAnsi="Cascadia Mono" w:cs="Cascadia Mono"/>
+          <w:color w:val="0000FF"/>
+          <w:sz w:val="19"/>
+          <w:szCs w:val="19"/>
+          <w:highlight w:val="white"/>
+        </w:rPr>
+        <w:t>bool</w:t>
+      </w:r>
+      <w:r>
+        <w:rPr>
+          <w:rFonts w:ascii="Cascadia Mono" w:hAnsi="Cascadia Mono" w:cs="Cascadia Mono"/>
+          <w:color w:val="000000"/>
+          <w:sz w:val="19"/>
+          <w:szCs w:val="19"/>
+          <w:highlight w:val="white"/>
+        </w:rPr>
+        <w:t>&gt;&gt; predicate);</w:t>
+      </w:r>
+    </w:p>
+    <w:p>
+      <w:pPr>
+        <w:autoSpaceDE w:val="0"/>
+        <w:autoSpaceDN w:val="0"/>
+        <w:adjustRightInd w:val="0"/>
+        <w:spacing w:after="0" w:line="240" w:lineRule="auto"/>
+        <w:rPr>
+          <w:rFonts w:ascii="Cascadia Mono" w:hAnsi="Cascadia Mono" w:cs="Cascadia Mono"/>
+          <w:color w:val="000000"/>
+          <w:sz w:val="19"/>
+          <w:szCs w:val="19"/>
+          <w:highlight w:val="white"/>
+        </w:rPr>
+      </w:pPr>
+    </w:p>
+    <w:p>
+      <w:pPr>
+        <w:autoSpaceDE w:val="0"/>
+        <w:autoSpaceDN w:val="0"/>
+        <w:adjustRightInd w:val="0"/>
+        <w:spacing w:after="0" w:line="240" w:lineRule="auto"/>
+        <w:rPr>
+          <w:rFonts w:ascii="Cascadia Mono" w:hAnsi="Cascadia Mono" w:cs="Cascadia Mono"/>
+          <w:color w:val="000000"/>
+          <w:sz w:val="19"/>
+          <w:szCs w:val="19"/>
+          <w:highlight w:val="white"/>
+        </w:rPr>
+      </w:pPr>
+      <w:r>
+        <w:rPr>
+          <w:rFonts w:ascii="Cascadia Mono" w:hAnsi="Cascadia Mono" w:cs="Cascadia Mono"/>
+          <w:color w:val="000000"/>
+          <w:sz w:val="19"/>
+          <w:szCs w:val="19"/>
+          <w:highlight w:val="white"/>
+        </w:rPr>
+        <w:t xml:space="preserve">    </w:t>
+      </w:r>
+      <w:r>
+        <w:rPr>
+          <w:rFonts w:ascii="Cascadia Mono" w:hAnsi="Cascadia Mono" w:cs="Cascadia Mono"/>
+          <w:color w:val="2B91AF"/>
+          <w:sz w:val="19"/>
+          <w:szCs w:val="19"/>
+          <w:highlight w:val="white"/>
+        </w:rPr>
+        <w:t>ValueTask</w:t>
+      </w:r>
+      <w:r>
+        <w:rPr>
+          <w:rFonts w:ascii="Cascadia Mono" w:hAnsi="Cascadia Mono" w:cs="Cascadia Mono"/>
+          <w:color w:val="000000"/>
+          <w:sz w:val="19"/>
+          <w:szCs w:val="19"/>
+          <w:highlight w:val="white"/>
+        </w:rPr>
+        <w:t>&lt;</w:t>
+      </w:r>
+      <w:r>
+        <w:rPr>
+          <w:rFonts w:ascii="Cascadia Mono" w:hAnsi="Cascadia Mono" w:cs="Cascadia Mono"/>
+          <w:color w:val="2B91AF"/>
+          <w:sz w:val="19"/>
+          <w:szCs w:val="19"/>
+          <w:highlight w:val="white"/>
+        </w:rPr>
+        <w:t>T</w:t>
+      </w:r>
+      <w:r>
+        <w:rPr>
+          <w:rFonts w:ascii="Cascadia Mono" w:hAnsi="Cascadia Mono" w:cs="Cascadia Mono"/>
+          <w:color w:val="000000"/>
+          <w:sz w:val="19"/>
+          <w:szCs w:val="19"/>
+          <w:highlight w:val="white"/>
+        </w:rPr>
+        <w:t>?&gt; GetByIdAsync(</w:t>
+      </w:r>
+      <w:r>
+        <w:rPr>
+          <w:rFonts w:ascii="Cascadia Mono" w:hAnsi="Cascadia Mono" w:cs="Cascadia Mono"/>
+          <w:color w:val="0000FF"/>
+          <w:sz w:val="19"/>
+          <w:szCs w:val="19"/>
+          <w:highlight w:val="white"/>
+        </w:rPr>
+        <w:t>int</w:t>
+      </w:r>
+      <w:r>
+        <w:rPr>
+          <w:rFonts w:ascii="Cascadia Mono" w:hAnsi="Cascadia Mono" w:cs="Cascadia Mono"/>
+          <w:color w:val="000000"/>
+          <w:sz w:val="19"/>
+          <w:szCs w:val="19"/>
+          <w:highlight w:val="white"/>
+        </w:rPr>
+        <w:t xml:space="preserve"> id);</w:t>
+      </w:r>
+    </w:p>
+    <w:p>
+      <w:pPr>
+        <w:autoSpaceDE w:val="0"/>
+        <w:autoSpaceDN w:val="0"/>
+        <w:adjustRightInd w:val="0"/>
+        <w:spacing w:after="0" w:line="240" w:lineRule="auto"/>
+        <w:rPr>
+          <w:rFonts w:ascii="Cascadia Mono" w:hAnsi="Cascadia Mono" w:cs="Cascadia Mono"/>
+          <w:color w:val="000000"/>
+          <w:sz w:val="19"/>
+          <w:szCs w:val="19"/>
+          <w:highlight w:val="white"/>
+        </w:rPr>
+      </w:pPr>
+    </w:p>
+    <w:p>
+      <w:pPr>
+        <w:autoSpaceDE w:val="0"/>
+        <w:autoSpaceDN w:val="0"/>
+        <w:adjustRightInd w:val="0"/>
+        <w:spacing w:after="0" w:line="240" w:lineRule="auto"/>
+        <w:rPr>
+          <w:rFonts w:ascii="Cascadia Mono" w:hAnsi="Cascadia Mono" w:cs="Cascadia Mono"/>
+          <w:color w:val="000000"/>
+          <w:sz w:val="19"/>
+          <w:szCs w:val="19"/>
+          <w:highlight w:val="white"/>
+        </w:rPr>
+      </w:pPr>
+      <w:r>
+        <w:rPr>
+          <w:rFonts w:ascii="Cascadia Mono" w:hAnsi="Cascadia Mono" w:cs="Cascadia Mono"/>
+          <w:color w:val="000000"/>
+          <w:sz w:val="19"/>
+          <w:szCs w:val="19"/>
+          <w:highlight w:val="white"/>
+        </w:rPr>
+        <w:t xml:space="preserve">    </w:t>
+      </w:r>
+      <w:r>
+        <w:rPr>
+          <w:rFonts w:ascii="Cascadia Mono" w:hAnsi="Cascadia Mono" w:cs="Cascadia Mono"/>
+          <w:color w:val="2B91AF"/>
+          <w:sz w:val="19"/>
+          <w:szCs w:val="19"/>
+          <w:highlight w:val="white"/>
+        </w:rPr>
+        <w:t>ValueTask</w:t>
+      </w:r>
+      <w:r>
+        <w:rPr>
+          <w:rFonts w:ascii="Cascadia Mono" w:hAnsi="Cascadia Mono" w:cs="Cascadia Mono"/>
+          <w:color w:val="000000"/>
+          <w:sz w:val="19"/>
+          <w:szCs w:val="19"/>
+          <w:highlight w:val="white"/>
+        </w:rPr>
+        <w:t xml:space="preserve"> AddAsync(</w:t>
+      </w:r>
+      <w:r>
+        <w:rPr>
+          <w:rFonts w:ascii="Cascadia Mono" w:hAnsi="Cascadia Mono" w:cs="Cascadia Mono"/>
+          <w:color w:val="2B91AF"/>
+          <w:sz w:val="19"/>
+          <w:szCs w:val="19"/>
+          <w:highlight w:val="white"/>
+        </w:rPr>
+        <w:t>T</w:t>
+      </w:r>
+      <w:r>
+        <w:rPr>
+          <w:rFonts w:ascii="Cascadia Mono" w:hAnsi="Cascadia Mono" w:cs="Cascadia Mono"/>
+          <w:color w:val="000000"/>
+          <w:sz w:val="19"/>
+          <w:szCs w:val="19"/>
+          <w:highlight w:val="white"/>
+        </w:rPr>
+        <w:t xml:space="preserve"> entity);</w:t>
+      </w:r>
+    </w:p>
+    <w:p>
+      <w:pPr>
+        <w:autoSpaceDE w:val="0"/>
+        <w:autoSpaceDN w:val="0"/>
+        <w:adjustRightInd w:val="0"/>
+        <w:spacing w:after="0" w:line="240" w:lineRule="auto"/>
+        <w:rPr>
+          <w:rFonts w:ascii="Cascadia Mono" w:hAnsi="Cascadia Mono" w:cs="Cascadia Mono"/>
+          <w:color w:val="000000"/>
+          <w:sz w:val="19"/>
+          <w:szCs w:val="19"/>
+          <w:highlight w:val="white"/>
+        </w:rPr>
+      </w:pPr>
+    </w:p>
+    <w:p>
+      <w:pPr>
+        <w:autoSpaceDE w:val="0"/>
+        <w:autoSpaceDN w:val="0"/>
+        <w:adjustRightInd w:val="0"/>
+        <w:spacing w:after="0" w:line="240" w:lineRule="auto"/>
+        <w:rPr>
+          <w:rFonts w:ascii="Cascadia Mono" w:hAnsi="Cascadia Mono" w:cs="Cascadia Mono"/>
+          <w:color w:val="000000"/>
+          <w:sz w:val="19"/>
+          <w:szCs w:val="19"/>
+          <w:highlight w:val="white"/>
+        </w:rPr>
+      </w:pPr>
+      <w:r>
+        <w:rPr>
+          <w:rFonts w:ascii="Cascadia Mono" w:hAnsi="Cascadia Mono" w:cs="Cascadia Mono"/>
+          <w:color w:val="000000"/>
+          <w:sz w:val="19"/>
+          <w:szCs w:val="19"/>
+          <w:highlight w:val="white"/>
+        </w:rPr>
+        <w:t xml:space="preserve">    </w:t>
+      </w:r>
+      <w:r>
+        <w:rPr>
+          <w:rFonts w:ascii="Cascadia Mono" w:hAnsi="Cascadia Mono" w:cs="Cascadia Mono"/>
+          <w:color w:val="0000FF"/>
+          <w:sz w:val="19"/>
+          <w:szCs w:val="19"/>
+          <w:highlight w:val="white"/>
+        </w:rPr>
+        <w:t>void</w:t>
+      </w:r>
+      <w:r>
+        <w:rPr>
+          <w:rFonts w:ascii="Cascadia Mono" w:hAnsi="Cascadia Mono" w:cs="Cascadia Mono"/>
+          <w:color w:val="000000"/>
+          <w:sz w:val="19"/>
+          <w:szCs w:val="19"/>
+          <w:highlight w:val="white"/>
+        </w:rPr>
+        <w:t xml:space="preserve"> Update(</w:t>
+      </w:r>
+      <w:r>
+        <w:rPr>
+          <w:rFonts w:ascii="Cascadia Mono" w:hAnsi="Cascadia Mono" w:cs="Cascadia Mono"/>
+          <w:color w:val="2B91AF"/>
+          <w:sz w:val="19"/>
+          <w:szCs w:val="19"/>
+          <w:highlight w:val="white"/>
+        </w:rPr>
+        <w:t>T</w:t>
+      </w:r>
+      <w:r>
+        <w:rPr>
+          <w:rFonts w:ascii="Cascadia Mono" w:hAnsi="Cascadia Mono" w:cs="Cascadia Mono"/>
+          <w:color w:val="000000"/>
+          <w:sz w:val="19"/>
+          <w:szCs w:val="19"/>
+          <w:highlight w:val="white"/>
+        </w:rPr>
+        <w:t xml:space="preserve"> entity);</w:t>
+      </w:r>
+    </w:p>
+    <w:p>
+      <w:pPr>
+        <w:autoSpaceDE w:val="0"/>
+        <w:autoSpaceDN w:val="0"/>
+        <w:adjustRightInd w:val="0"/>
+        <w:spacing w:after="0" w:line="240" w:lineRule="auto"/>
+        <w:rPr>
+          <w:rFonts w:ascii="Cascadia Mono" w:hAnsi="Cascadia Mono" w:cs="Cascadia Mono"/>
+          <w:color w:val="000000"/>
+          <w:sz w:val="19"/>
+          <w:szCs w:val="19"/>
+          <w:highlight w:val="white"/>
+        </w:rPr>
+      </w:pPr>
+    </w:p>
+    <w:p>
+      <w:pPr>
+        <w:autoSpaceDE w:val="0"/>
+        <w:autoSpaceDN w:val="0"/>
+        <w:adjustRightInd w:val="0"/>
+        <w:spacing w:after="0" w:line="240" w:lineRule="auto"/>
+        <w:rPr>
+          <w:rFonts w:ascii="Cascadia Mono" w:hAnsi="Cascadia Mono" w:cs="Cascadia Mono"/>
+          <w:color w:val="000000"/>
+          <w:sz w:val="19"/>
+          <w:szCs w:val="19"/>
+          <w:highlight w:val="white"/>
+        </w:rPr>
+      </w:pPr>
+      <w:r>
+        <w:rPr>
+          <w:rFonts w:ascii="Cascadia Mono" w:hAnsi="Cascadia Mono" w:cs="Cascadia Mono"/>
+          <w:color w:val="000000"/>
+          <w:sz w:val="19"/>
+          <w:szCs w:val="19"/>
+          <w:highlight w:val="white"/>
+        </w:rPr>
+        <w:t xml:space="preserve">    </w:t>
+      </w:r>
+      <w:r>
+        <w:rPr>
+          <w:rFonts w:ascii="Cascadia Mono" w:hAnsi="Cascadia Mono" w:cs="Cascadia Mono"/>
+          <w:color w:val="0000FF"/>
+          <w:sz w:val="19"/>
+          <w:szCs w:val="19"/>
+          <w:highlight w:val="white"/>
+        </w:rPr>
+        <w:t>void</w:t>
+      </w:r>
+      <w:r>
+        <w:rPr>
+          <w:rFonts w:ascii="Cascadia Mono" w:hAnsi="Cascadia Mono" w:cs="Cascadia Mono"/>
+          <w:color w:val="000000"/>
+          <w:sz w:val="19"/>
+          <w:szCs w:val="19"/>
+          <w:highlight w:val="white"/>
+        </w:rPr>
+        <w:t xml:space="preserve"> Delete(</w:t>
+      </w:r>
+      <w:r>
+        <w:rPr>
+          <w:rFonts w:ascii="Cascadia Mono" w:hAnsi="Cascadia Mono" w:cs="Cascadia Mono"/>
+          <w:color w:val="2B91AF"/>
+          <w:sz w:val="19"/>
+          <w:szCs w:val="19"/>
+          <w:highlight w:val="white"/>
+        </w:rPr>
+        <w:t>T</w:t>
+      </w:r>
+      <w:r>
+        <w:rPr>
+          <w:rFonts w:ascii="Cascadia Mono" w:hAnsi="Cascadia Mono" w:cs="Cascadia Mono"/>
+          <w:color w:val="000000"/>
+          <w:sz w:val="19"/>
+          <w:szCs w:val="19"/>
+          <w:highlight w:val="white"/>
+        </w:rPr>
+        <w:t xml:space="preserve"> entity);</w:t>
+      </w:r>
+    </w:p>
+    <w:p>
+      <w:pPr>
+        <w:autoSpaceDE w:val="0"/>
+        <w:autoSpaceDN w:val="0"/>
+        <w:adjustRightInd w:val="0"/>
+        <w:spacing w:after="0" w:line="240" w:lineRule="auto"/>
+        <w:rPr>
+          <w:rFonts w:ascii="Cascadia Mono" w:hAnsi="Cascadia Mono" w:cs="Cascadia Mono"/>
+          <w:color w:val="000000"/>
+          <w:sz w:val="19"/>
+          <w:szCs w:val="19"/>
+          <w:highlight w:val="white"/>
+        </w:rPr>
+      </w:pPr>
+      <w:r>
+        <w:rPr>
+          <w:rFonts w:ascii="Cascadia Mono" w:hAnsi="Cascadia Mono" w:cs="Cascadia Mono"/>
+          <w:color w:val="000000"/>
+          <w:sz w:val="19"/>
+          <w:szCs w:val="19"/>
+          <w:highlight w:val="white"/>
+        </w:rPr>
+        <w:t>}</w:t>
+      </w:r>
+    </w:p>
+    <w:p>
+      <w:pPr>
+        <w:rPr>
+          <w:rFonts w:ascii="Cascadia Mono" w:hAnsi="Cascadia Mono" w:cs="Cascadia Mono"/>
+          <w:color w:val="000000"/>
+          <w:sz w:val="19"/>
+          <w:szCs w:val="19"/>
+        </w:rPr>
+      </w:pPr>
+    </w:p>
+    <w:p>
+      <w:pPr>
+        <w:autoSpaceDE w:val="0"/>
+        <w:autoSpaceDN w:val="0"/>
+        <w:adjustRightInd w:val="0"/>
+        <w:spacing w:after="0" w:line="240" w:lineRule="auto"/>
+        <w:rPr>
+          <w:rFonts w:ascii="Cascadia Mono" w:hAnsi="Cascadia Mono" w:cs="Cascadia Mono"/>
+          <w:color w:val="000000"/>
+          <w:sz w:val="19"/>
+          <w:szCs w:val="19"/>
+          <w:highlight w:val="white"/>
+        </w:rPr>
+      </w:pPr>
+      <w:r>
+        <w:rPr>
+          <w:rFonts w:ascii="Cascadia Mono" w:hAnsi="Cascadia Mono" w:cs="Cascadia Mono"/>
+          <w:color w:val="0000FF"/>
+          <w:sz w:val="19"/>
+          <w:szCs w:val="19"/>
+          <w:highlight w:val="white"/>
+        </w:rPr>
+        <w:t>using</w:t>
+      </w:r>
+      <w:r>
+        <w:rPr>
+          <w:rFonts w:ascii="Cascadia Mono" w:hAnsi="Cascadia Mono" w:cs="Cascadia Mono"/>
+          <w:color w:val="000000"/>
+          <w:sz w:val="19"/>
+          <w:szCs w:val="19"/>
+          <w:highlight w:val="white"/>
+        </w:rPr>
+        <w:t xml:space="preserve"> Microsoft.EntityFrameworkCore;</w:t>
+      </w:r>
+    </w:p>
+    <w:p>
+      <w:pPr>
+        <w:autoSpaceDE w:val="0"/>
+        <w:autoSpaceDN w:val="0"/>
+        <w:adjustRightInd w:val="0"/>
+        <w:spacing w:after="0" w:line="240" w:lineRule="auto"/>
+        <w:rPr>
+          <w:rFonts w:ascii="Cascadia Mono" w:hAnsi="Cascadia Mono" w:cs="Cascadia Mono"/>
+          <w:color w:val="000000"/>
+          <w:sz w:val="19"/>
+          <w:szCs w:val="19"/>
+          <w:highlight w:val="white"/>
+        </w:rPr>
+      </w:pPr>
+      <w:r>
+        <w:rPr>
+          <w:rFonts w:ascii="Cascadia Mono" w:hAnsi="Cascadia Mono" w:cs="Cascadia Mono"/>
+          <w:color w:val="0000FF"/>
+          <w:sz w:val="19"/>
+          <w:szCs w:val="19"/>
+          <w:highlight w:val="white"/>
+        </w:rPr>
+        <w:t>using</w:t>
+      </w:r>
+      <w:r>
+        <w:rPr>
+          <w:rFonts w:ascii="Cascadia Mono" w:hAnsi="Cascadia Mono" w:cs="Cascadia Mono"/>
+          <w:color w:val="000000"/>
+          <w:sz w:val="19"/>
+          <w:szCs w:val="19"/>
+          <w:highlight w:val="white"/>
+        </w:rPr>
+        <w:t xml:space="preserve"> System.Linq.Expressions;</w:t>
+      </w:r>
+    </w:p>
+    <w:p>
+      <w:pPr>
+        <w:autoSpaceDE w:val="0"/>
+        <w:autoSpaceDN w:val="0"/>
+        <w:adjustRightInd w:val="0"/>
+        <w:spacing w:after="0" w:line="240" w:lineRule="auto"/>
+        <w:rPr>
+          <w:rFonts w:ascii="Cascadia Mono" w:hAnsi="Cascadia Mono" w:cs="Cascadia Mono"/>
+          <w:color w:val="000000"/>
+          <w:sz w:val="19"/>
+          <w:szCs w:val="19"/>
+          <w:highlight w:val="white"/>
+        </w:rPr>
+      </w:pPr>
+    </w:p>
+    <w:p>
+      <w:pPr>
+        <w:autoSpaceDE w:val="0"/>
+        <w:autoSpaceDN w:val="0"/>
+        <w:adjustRightInd w:val="0"/>
+        <w:spacing w:after="0" w:line="240" w:lineRule="auto"/>
+        <w:rPr>
+          <w:rFonts w:ascii="Cascadia Mono" w:hAnsi="Cascadia Mono" w:cs="Cascadia Mono"/>
+          <w:color w:val="000000"/>
+          <w:sz w:val="19"/>
+          <w:szCs w:val="19"/>
+          <w:highlight w:val="white"/>
+        </w:rPr>
+      </w:pPr>
+      <w:r>
+        <w:rPr>
+          <w:rFonts w:ascii="Cascadia Mono" w:hAnsi="Cascadia Mono" w:cs="Cascadia Mono"/>
+          <w:color w:val="0000FF"/>
+          <w:sz w:val="19"/>
+          <w:szCs w:val="19"/>
+          <w:highlight w:val="white"/>
+        </w:rPr>
+        <w:t>namespace</w:t>
+      </w:r>
+      <w:r>
+        <w:rPr>
+          <w:rFonts w:ascii="Cascadia Mono" w:hAnsi="Cascadia Mono" w:cs="Cascadia Mono"/>
+          <w:color w:val="000000"/>
+          <w:sz w:val="19"/>
+          <w:szCs w:val="19"/>
+          <w:highlight w:val="white"/>
+        </w:rPr>
+        <w:t xml:space="preserve"> App.Repository;</w:t>
+      </w:r>
+    </w:p>
+    <w:p>
+      <w:pPr>
+        <w:autoSpaceDE w:val="0"/>
+        <w:autoSpaceDN w:val="0"/>
+        <w:adjustRightInd w:val="0"/>
+        <w:spacing w:after="0" w:line="240" w:lineRule="auto"/>
+        <w:rPr>
+          <w:rFonts w:ascii="Cascadia Mono" w:hAnsi="Cascadia Mono" w:cs="Cascadia Mono"/>
+          <w:color w:val="000000"/>
+          <w:sz w:val="19"/>
+          <w:szCs w:val="19"/>
+          <w:highlight w:val="white"/>
+        </w:rPr>
+      </w:pPr>
+    </w:p>
+    <w:p>
+      <w:pPr>
+        <w:autoSpaceDE w:val="0"/>
+        <w:autoSpaceDN w:val="0"/>
+        <w:adjustRightInd w:val="0"/>
+        <w:spacing w:after="0" w:line="240" w:lineRule="auto"/>
+        <w:rPr>
+          <w:rFonts w:ascii="Cascadia Mono" w:hAnsi="Cascadia Mono" w:cs="Cascadia Mono"/>
+          <w:color w:val="000000"/>
+          <w:sz w:val="19"/>
+          <w:szCs w:val="19"/>
+          <w:highlight w:val="white"/>
+        </w:rPr>
+      </w:pPr>
+      <w:r>
+        <w:rPr>
+          <w:rFonts w:ascii="Cascadia Mono" w:hAnsi="Cascadia Mono" w:cs="Cascadia Mono"/>
+          <w:color w:val="0000FF"/>
+          <w:sz w:val="19"/>
+          <w:szCs w:val="19"/>
+          <w:highlight w:val="white"/>
+        </w:rPr>
+        <w:t>public</w:t>
+      </w:r>
+      <w:r>
+        <w:rPr>
+          <w:rFonts w:ascii="Cascadia Mono" w:hAnsi="Cascadia Mono" w:cs="Cascadia Mono"/>
+          <w:color w:val="000000"/>
+          <w:sz w:val="19"/>
+          <w:szCs w:val="19"/>
+          <w:highlight w:val="white"/>
+        </w:rPr>
+        <w:t xml:space="preserve"> </w:t>
+      </w:r>
+      <w:r>
+        <w:rPr>
+          <w:rFonts w:ascii="Cascadia Mono" w:hAnsi="Cascadia Mono" w:cs="Cascadia Mono"/>
+          <w:color w:val="0000FF"/>
+          <w:sz w:val="19"/>
+          <w:szCs w:val="19"/>
+          <w:highlight w:val="white"/>
+        </w:rPr>
+        <w:t>class</w:t>
+      </w:r>
+      <w:r>
+        <w:rPr>
+          <w:rFonts w:ascii="Cascadia Mono" w:hAnsi="Cascadia Mono" w:cs="Cascadia Mono"/>
+          <w:color w:val="000000"/>
+          <w:sz w:val="19"/>
+          <w:szCs w:val="19"/>
+          <w:highlight w:val="white"/>
+        </w:rPr>
+        <w:t xml:space="preserve"> </w:t>
+      </w:r>
+      <w:r>
+        <w:rPr>
+          <w:rFonts w:ascii="Cascadia Mono" w:hAnsi="Cascadia Mono" w:cs="Cascadia Mono"/>
+          <w:color w:val="2B91AF"/>
+          <w:sz w:val="19"/>
+          <w:szCs w:val="19"/>
+          <w:highlight w:val="white"/>
+        </w:rPr>
+        <w:t>GenericRepository</w:t>
+      </w:r>
+      <w:r>
+        <w:rPr>
+          <w:rFonts w:ascii="Cascadia Mono" w:hAnsi="Cascadia Mono" w:cs="Cascadia Mono"/>
+          <w:color w:val="000000"/>
+          <w:sz w:val="19"/>
+          <w:szCs w:val="19"/>
+          <w:highlight w:val="white"/>
+        </w:rPr>
+        <w:t>&lt;</w:t>
+      </w:r>
+      <w:r>
+        <w:rPr>
+          <w:rFonts w:ascii="Cascadia Mono" w:hAnsi="Cascadia Mono" w:cs="Cascadia Mono"/>
+          <w:color w:val="2B91AF"/>
+          <w:sz w:val="19"/>
+          <w:szCs w:val="19"/>
+          <w:highlight w:val="white"/>
+        </w:rPr>
+        <w:t>T</w:t>
+      </w:r>
+      <w:r>
+        <w:rPr>
+          <w:rFonts w:ascii="Cascadia Mono" w:hAnsi="Cascadia Mono" w:cs="Cascadia Mono"/>
+          <w:color w:val="000000"/>
+          <w:sz w:val="19"/>
+          <w:szCs w:val="19"/>
+          <w:highlight w:val="white"/>
+        </w:rPr>
+        <w:t>&gt;(</w:t>
+      </w:r>
+      <w:r>
+        <w:rPr>
+          <w:rFonts w:ascii="Cascadia Mono" w:hAnsi="Cascadia Mono" w:cs="Cascadia Mono"/>
+          <w:color w:val="2B91AF"/>
+          <w:sz w:val="19"/>
+          <w:szCs w:val="19"/>
+          <w:highlight w:val="white"/>
+        </w:rPr>
+        <w:t>AppDbContext</w:t>
+      </w:r>
+      <w:r>
+        <w:rPr>
+          <w:rFonts w:ascii="Cascadia Mono" w:hAnsi="Cascadia Mono" w:cs="Cascadia Mono"/>
+          <w:color w:val="000000"/>
+          <w:sz w:val="19"/>
+          <w:szCs w:val="19"/>
+          <w:highlight w:val="white"/>
+        </w:rPr>
+        <w:t xml:space="preserve"> context) : </w:t>
+      </w:r>
+      <w:r>
+        <w:rPr>
+          <w:rFonts w:ascii="Cascadia Mono" w:hAnsi="Cascadia Mono" w:cs="Cascadia Mono"/>
+          <w:color w:val="2B91AF"/>
+          <w:sz w:val="19"/>
+          <w:szCs w:val="19"/>
+          <w:highlight w:val="white"/>
+        </w:rPr>
+        <w:t>IGenericRepository</w:t>
+      </w:r>
+      <w:r>
+        <w:rPr>
+          <w:rFonts w:ascii="Cascadia Mono" w:hAnsi="Cascadia Mono" w:cs="Cascadia Mono"/>
+          <w:color w:val="000000"/>
+          <w:sz w:val="19"/>
+          <w:szCs w:val="19"/>
+          <w:highlight w:val="white"/>
+        </w:rPr>
+        <w:t>&lt;</w:t>
+      </w:r>
+      <w:r>
+        <w:rPr>
+          <w:rFonts w:ascii="Cascadia Mono" w:hAnsi="Cascadia Mono" w:cs="Cascadia Mono"/>
+          <w:color w:val="2B91AF"/>
+          <w:sz w:val="19"/>
+          <w:szCs w:val="19"/>
+          <w:highlight w:val="white"/>
+        </w:rPr>
+        <w:t>T</w:t>
+      </w:r>
+      <w:r>
+        <w:rPr>
+          <w:rFonts w:ascii="Cascadia Mono" w:hAnsi="Cascadia Mono" w:cs="Cascadia Mono"/>
+          <w:color w:val="000000"/>
+          <w:sz w:val="19"/>
+          <w:szCs w:val="19"/>
+          <w:highlight w:val="white"/>
+        </w:rPr>
+        <w:t xml:space="preserve">&gt; </w:t>
+      </w:r>
+      <w:r>
+        <w:rPr>
+          <w:rFonts w:ascii="Cascadia Mono" w:hAnsi="Cascadia Mono" w:cs="Cascadia Mono"/>
+          <w:color w:val="0000FF"/>
+          <w:sz w:val="19"/>
+          <w:szCs w:val="19"/>
+          <w:highlight w:val="white"/>
+        </w:rPr>
+        <w:t>where</w:t>
+      </w:r>
+      <w:r>
+        <w:rPr>
+          <w:rFonts w:ascii="Cascadia Mono" w:hAnsi="Cascadia Mono" w:cs="Cascadia Mono"/>
+          <w:color w:val="000000"/>
+          <w:sz w:val="19"/>
+          <w:szCs w:val="19"/>
+          <w:highlight w:val="white"/>
+        </w:rPr>
+        <w:t xml:space="preserve"> </w:t>
+      </w:r>
+      <w:r>
+        <w:rPr>
+          <w:rFonts w:ascii="Cascadia Mono" w:hAnsi="Cascadia Mono" w:cs="Cascadia Mono"/>
+          <w:color w:val="2B91AF"/>
+          <w:sz w:val="19"/>
+          <w:szCs w:val="19"/>
+          <w:highlight w:val="white"/>
+        </w:rPr>
+        <w:t>T</w:t>
+      </w:r>
+      <w:r>
+        <w:rPr>
+          <w:rFonts w:ascii="Cascadia Mono" w:hAnsi="Cascadia Mono" w:cs="Cascadia Mono"/>
+          <w:color w:val="000000"/>
+          <w:sz w:val="19"/>
+          <w:szCs w:val="19"/>
+          <w:highlight w:val="white"/>
+        </w:rPr>
+        <w:t xml:space="preserve"> : </w:t>
+      </w:r>
+      <w:r>
+        <w:rPr>
+          <w:rFonts w:ascii="Cascadia Mono" w:hAnsi="Cascadia Mono" w:cs="Cascadia Mono"/>
+          <w:color w:val="0000FF"/>
+          <w:sz w:val="19"/>
+          <w:szCs w:val="19"/>
+          <w:highlight w:val="white"/>
+        </w:rPr>
+        <w:t>class</w:t>
+      </w:r>
+    </w:p>
+    <w:p>
+      <w:pPr>
+        <w:autoSpaceDE w:val="0"/>
+        <w:autoSpaceDN w:val="0"/>
+        <w:adjustRightInd w:val="0"/>
+        <w:spacing w:after="0" w:line="240" w:lineRule="auto"/>
+        <w:rPr>
+          <w:rFonts w:ascii="Cascadia Mono" w:hAnsi="Cascadia Mono" w:cs="Cascadia Mono"/>
+          <w:color w:val="000000"/>
+          <w:sz w:val="19"/>
+          <w:szCs w:val="19"/>
+          <w:highlight w:val="white"/>
+        </w:rPr>
+      </w:pPr>
+      <w:r>
+        <w:rPr>
+          <w:rFonts w:ascii="Cascadia Mono" w:hAnsi="Cascadia Mono" w:cs="Cascadia Mono"/>
+          <w:color w:val="000000"/>
+          <w:sz w:val="19"/>
+          <w:szCs w:val="19"/>
+          <w:highlight w:val="white"/>
+        </w:rPr>
+        <w:t>{</w:t>
+      </w:r>
+    </w:p>
+    <w:p>
+      <w:pPr>
+        <w:autoSpaceDE w:val="0"/>
+        <w:autoSpaceDN w:val="0"/>
+        <w:adjustRightInd w:val="0"/>
+        <w:spacing w:after="0" w:line="240" w:lineRule="auto"/>
+        <w:rPr>
+          <w:rFonts w:ascii="Cascadia Mono" w:hAnsi="Cascadia Mono" w:cs="Cascadia Mono"/>
+          <w:color w:val="000000"/>
+          <w:sz w:val="19"/>
+          <w:szCs w:val="19"/>
+          <w:highlight w:val="white"/>
+        </w:rPr>
+      </w:pPr>
+      <w:r>
+        <w:rPr>
+          <w:rFonts w:ascii="Cascadia Mono" w:hAnsi="Cascadia Mono" w:cs="Cascadia Mono"/>
+          <w:color w:val="000000"/>
+          <w:sz w:val="19"/>
+          <w:szCs w:val="19"/>
+          <w:highlight w:val="white"/>
+        </w:rPr>
+        <w:t xml:space="preserve">    </w:t>
+      </w:r>
+      <w:r>
+        <w:rPr>
+          <w:rFonts w:ascii="Cascadia Mono" w:hAnsi="Cascadia Mono" w:cs="Cascadia Mono"/>
+          <w:color w:val="0000FF"/>
+          <w:sz w:val="19"/>
+          <w:szCs w:val="19"/>
+          <w:highlight w:val="white"/>
+        </w:rPr>
+        <w:t>private</w:t>
+      </w:r>
+      <w:r>
+        <w:rPr>
+          <w:rFonts w:ascii="Cascadia Mono" w:hAnsi="Cascadia Mono" w:cs="Cascadia Mono"/>
+          <w:color w:val="000000"/>
+          <w:sz w:val="19"/>
+          <w:szCs w:val="19"/>
+          <w:highlight w:val="white"/>
+        </w:rPr>
+        <w:t xml:space="preserve"> </w:t>
+      </w:r>
+      <w:r>
+        <w:rPr>
+          <w:rFonts w:ascii="Cascadia Mono" w:hAnsi="Cascadia Mono" w:cs="Cascadia Mono"/>
+          <w:color w:val="0000FF"/>
+          <w:sz w:val="19"/>
+          <w:szCs w:val="19"/>
+          <w:highlight w:val="white"/>
+        </w:rPr>
+        <w:t>readonly</w:t>
+      </w:r>
+      <w:r>
+        <w:rPr>
+          <w:rFonts w:ascii="Cascadia Mono" w:hAnsi="Cascadia Mono" w:cs="Cascadia Mono"/>
+          <w:color w:val="000000"/>
+          <w:sz w:val="19"/>
+          <w:szCs w:val="19"/>
+          <w:highlight w:val="white"/>
+        </w:rPr>
+        <w:t xml:space="preserve"> </w:t>
+      </w:r>
+      <w:r>
+        <w:rPr>
+          <w:rFonts w:ascii="Cascadia Mono" w:hAnsi="Cascadia Mono" w:cs="Cascadia Mono"/>
+          <w:color w:val="2B91AF"/>
+          <w:sz w:val="19"/>
+          <w:szCs w:val="19"/>
+          <w:highlight w:val="white"/>
+        </w:rPr>
+        <w:t>DbSet</w:t>
+      </w:r>
+      <w:r>
+        <w:rPr>
+          <w:rFonts w:ascii="Cascadia Mono" w:hAnsi="Cascadia Mono" w:cs="Cascadia Mono"/>
+          <w:color w:val="000000"/>
+          <w:sz w:val="19"/>
+          <w:szCs w:val="19"/>
+          <w:highlight w:val="white"/>
+        </w:rPr>
+        <w:t>&lt;</w:t>
+      </w:r>
+      <w:r>
+        <w:rPr>
+          <w:rFonts w:ascii="Cascadia Mono" w:hAnsi="Cascadia Mono" w:cs="Cascadia Mono"/>
+          <w:color w:val="2B91AF"/>
+          <w:sz w:val="19"/>
+          <w:szCs w:val="19"/>
+          <w:highlight w:val="white"/>
+        </w:rPr>
+        <w:t>T</w:t>
+      </w:r>
+      <w:r>
+        <w:rPr>
+          <w:rFonts w:ascii="Cascadia Mono" w:hAnsi="Cascadia Mono" w:cs="Cascadia Mono"/>
+          <w:color w:val="000000"/>
+          <w:sz w:val="19"/>
+          <w:szCs w:val="19"/>
+          <w:highlight w:val="white"/>
+        </w:rPr>
+        <w:t>&gt; _dbSet = context.Set&lt;</w:t>
+      </w:r>
+      <w:r>
+        <w:rPr>
+          <w:rFonts w:ascii="Cascadia Mono" w:hAnsi="Cascadia Mono" w:cs="Cascadia Mono"/>
+          <w:color w:val="2B91AF"/>
+          <w:sz w:val="19"/>
+          <w:szCs w:val="19"/>
+          <w:highlight w:val="white"/>
+        </w:rPr>
+        <w:t>T</w:t>
+      </w:r>
+      <w:r>
+        <w:rPr>
+          <w:rFonts w:ascii="Cascadia Mono" w:hAnsi="Cascadia Mono" w:cs="Cascadia Mono"/>
+          <w:color w:val="000000"/>
+          <w:sz w:val="19"/>
+          <w:szCs w:val="19"/>
+          <w:highlight w:val="white"/>
+        </w:rPr>
+        <w:t>&gt;();</w:t>
+      </w:r>
+    </w:p>
+    <w:p>
+      <w:pPr>
+        <w:autoSpaceDE w:val="0"/>
+        <w:autoSpaceDN w:val="0"/>
+        <w:adjustRightInd w:val="0"/>
+        <w:spacing w:after="0" w:line="240" w:lineRule="auto"/>
+        <w:rPr>
+          <w:rFonts w:ascii="Cascadia Mono" w:hAnsi="Cascadia Mono" w:cs="Cascadia Mono"/>
+          <w:color w:val="000000"/>
+          <w:sz w:val="19"/>
+          <w:szCs w:val="19"/>
+          <w:highlight w:val="white"/>
+        </w:rPr>
+      </w:pPr>
+    </w:p>
+    <w:p>
+      <w:pPr>
+        <w:autoSpaceDE w:val="0"/>
+        <w:autoSpaceDN w:val="0"/>
+        <w:adjustRightInd w:val="0"/>
+        <w:spacing w:after="0" w:line="240" w:lineRule="auto"/>
+        <w:rPr>
+          <w:rFonts w:ascii="Cascadia Mono" w:hAnsi="Cascadia Mono" w:cs="Cascadia Mono"/>
+          <w:color w:val="000000"/>
+          <w:sz w:val="19"/>
+          <w:szCs w:val="19"/>
+          <w:highlight w:val="white"/>
+        </w:rPr>
+      </w:pPr>
+      <w:r>
+        <w:rPr>
+          <w:rFonts w:ascii="Cascadia Mono" w:hAnsi="Cascadia Mono" w:cs="Cascadia Mono"/>
+          <w:color w:val="000000"/>
+          <w:sz w:val="19"/>
+          <w:szCs w:val="19"/>
+          <w:highlight w:val="white"/>
+        </w:rPr>
+        <w:t xml:space="preserve">    </w:t>
+      </w:r>
+      <w:r>
+        <w:rPr>
+          <w:rFonts w:ascii="Cascadia Mono" w:hAnsi="Cascadia Mono" w:cs="Cascadia Mono"/>
+          <w:color w:val="0000FF"/>
+          <w:sz w:val="19"/>
+          <w:szCs w:val="19"/>
+          <w:highlight w:val="white"/>
+        </w:rPr>
+        <w:t>public</w:t>
+      </w:r>
+      <w:r>
+        <w:rPr>
+          <w:rFonts w:ascii="Cascadia Mono" w:hAnsi="Cascadia Mono" w:cs="Cascadia Mono"/>
+          <w:color w:val="000000"/>
+          <w:sz w:val="19"/>
+          <w:szCs w:val="19"/>
+          <w:highlight w:val="white"/>
+        </w:rPr>
+        <w:t xml:space="preserve"> </w:t>
+      </w:r>
+      <w:r>
+        <w:rPr>
+          <w:rFonts w:ascii="Cascadia Mono" w:hAnsi="Cascadia Mono" w:cs="Cascadia Mono"/>
+          <w:color w:val="2B91AF"/>
+          <w:sz w:val="19"/>
+          <w:szCs w:val="19"/>
+          <w:highlight w:val="white"/>
+        </w:rPr>
+        <w:t>IQueryable</w:t>
+      </w:r>
+      <w:r>
+        <w:rPr>
+          <w:rFonts w:ascii="Cascadia Mono" w:hAnsi="Cascadia Mono" w:cs="Cascadia Mono"/>
+          <w:color w:val="000000"/>
+          <w:sz w:val="19"/>
+          <w:szCs w:val="19"/>
+          <w:highlight w:val="white"/>
+        </w:rPr>
+        <w:t>&lt;</w:t>
+      </w:r>
+      <w:r>
+        <w:rPr>
+          <w:rFonts w:ascii="Cascadia Mono" w:hAnsi="Cascadia Mono" w:cs="Cascadia Mono"/>
+          <w:color w:val="2B91AF"/>
+          <w:sz w:val="19"/>
+          <w:szCs w:val="19"/>
+          <w:highlight w:val="white"/>
+        </w:rPr>
+        <w:t>T</w:t>
+      </w:r>
+      <w:r>
+        <w:rPr>
+          <w:rFonts w:ascii="Cascadia Mono" w:hAnsi="Cascadia Mono" w:cs="Cascadia Mono"/>
+          <w:color w:val="000000"/>
+          <w:sz w:val="19"/>
+          <w:szCs w:val="19"/>
+          <w:highlight w:val="white"/>
+        </w:rPr>
+        <w:t>&gt; GetAll() =&gt; _dbSet.AsQueryable().AsNoTracking();</w:t>
+      </w:r>
+    </w:p>
+    <w:p>
+      <w:pPr>
+        <w:autoSpaceDE w:val="0"/>
+        <w:autoSpaceDN w:val="0"/>
+        <w:adjustRightInd w:val="0"/>
+        <w:spacing w:after="0" w:line="240" w:lineRule="auto"/>
+        <w:rPr>
+          <w:rFonts w:ascii="Cascadia Mono" w:hAnsi="Cascadia Mono" w:cs="Cascadia Mono"/>
+          <w:color w:val="000000"/>
+          <w:sz w:val="19"/>
+          <w:szCs w:val="19"/>
+          <w:highlight w:val="white"/>
+        </w:rPr>
+      </w:pPr>
+    </w:p>
+    <w:p>
+      <w:pPr>
+        <w:autoSpaceDE w:val="0"/>
+        <w:autoSpaceDN w:val="0"/>
+        <w:adjustRightInd w:val="0"/>
+        <w:spacing w:after="0" w:line="240" w:lineRule="auto"/>
+        <w:rPr>
+          <w:rFonts w:ascii="Cascadia Mono" w:hAnsi="Cascadia Mono" w:cs="Cascadia Mono"/>
+          <w:color w:val="000000"/>
+          <w:sz w:val="19"/>
+          <w:szCs w:val="19"/>
+          <w:highlight w:val="white"/>
+        </w:rPr>
+      </w:pPr>
+      <w:r>
+        <w:rPr>
+          <w:rFonts w:ascii="Cascadia Mono" w:hAnsi="Cascadia Mono" w:cs="Cascadia Mono"/>
+          <w:color w:val="000000"/>
+          <w:sz w:val="19"/>
+          <w:szCs w:val="19"/>
+          <w:highlight w:val="white"/>
+        </w:rPr>
+        <w:t xml:space="preserve">    </w:t>
+      </w:r>
+      <w:r>
+        <w:rPr>
+          <w:rFonts w:ascii="Cascadia Mono" w:hAnsi="Cascadia Mono" w:cs="Cascadia Mono"/>
+          <w:color w:val="0000FF"/>
+          <w:sz w:val="19"/>
+          <w:szCs w:val="19"/>
+          <w:highlight w:val="white"/>
+        </w:rPr>
+        <w:t>public</w:t>
+      </w:r>
+      <w:r>
+        <w:rPr>
+          <w:rFonts w:ascii="Cascadia Mono" w:hAnsi="Cascadia Mono" w:cs="Cascadia Mono"/>
+          <w:color w:val="000000"/>
+          <w:sz w:val="19"/>
+          <w:szCs w:val="19"/>
+          <w:highlight w:val="white"/>
+        </w:rPr>
+        <w:t xml:space="preserve"> </w:t>
+      </w:r>
+      <w:r>
+        <w:rPr>
+          <w:rFonts w:ascii="Cascadia Mono" w:hAnsi="Cascadia Mono" w:cs="Cascadia Mono"/>
+          <w:color w:val="2B91AF"/>
+          <w:sz w:val="19"/>
+          <w:szCs w:val="19"/>
+          <w:highlight w:val="white"/>
+        </w:rPr>
+        <w:t>IQueryable</w:t>
+      </w:r>
+      <w:r>
+        <w:rPr>
+          <w:rFonts w:ascii="Cascadia Mono" w:hAnsi="Cascadia Mono" w:cs="Cascadia Mono"/>
+          <w:color w:val="000000"/>
+          <w:sz w:val="19"/>
+          <w:szCs w:val="19"/>
+          <w:highlight w:val="white"/>
+        </w:rPr>
+        <w:t>&lt;</w:t>
+      </w:r>
+      <w:r>
+        <w:rPr>
+          <w:rFonts w:ascii="Cascadia Mono" w:hAnsi="Cascadia Mono" w:cs="Cascadia Mono"/>
+          <w:color w:val="2B91AF"/>
+          <w:sz w:val="19"/>
+          <w:szCs w:val="19"/>
+          <w:highlight w:val="white"/>
+        </w:rPr>
+        <w:t>T</w:t>
+      </w:r>
+      <w:r>
+        <w:rPr>
+          <w:rFonts w:ascii="Cascadia Mono" w:hAnsi="Cascadia Mono" w:cs="Cascadia Mono"/>
+          <w:color w:val="000000"/>
+          <w:sz w:val="19"/>
+          <w:szCs w:val="19"/>
+          <w:highlight w:val="white"/>
+        </w:rPr>
+        <w:t>&gt; Where(</w:t>
+      </w:r>
+      <w:r>
+        <w:rPr>
+          <w:rFonts w:ascii="Cascadia Mono" w:hAnsi="Cascadia Mono" w:cs="Cascadia Mono"/>
+          <w:color w:val="2B91AF"/>
+          <w:sz w:val="19"/>
+          <w:szCs w:val="19"/>
+          <w:highlight w:val="white"/>
+        </w:rPr>
+        <w:t>Expression</w:t>
+      </w:r>
+      <w:r>
+        <w:rPr>
+          <w:rFonts w:ascii="Cascadia Mono" w:hAnsi="Cascadia Mono" w:cs="Cascadia Mono"/>
+          <w:color w:val="000000"/>
+          <w:sz w:val="19"/>
+          <w:szCs w:val="19"/>
+          <w:highlight w:val="white"/>
+        </w:rPr>
+        <w:t>&lt;</w:t>
+      </w:r>
+      <w:r>
+        <w:rPr>
+          <w:rFonts w:ascii="Cascadia Mono" w:hAnsi="Cascadia Mono" w:cs="Cascadia Mono"/>
+          <w:color w:val="2B91AF"/>
+          <w:sz w:val="19"/>
+          <w:szCs w:val="19"/>
+          <w:highlight w:val="white"/>
+        </w:rPr>
+        <w:t>Func</w:t>
+      </w:r>
+      <w:r>
+        <w:rPr>
+          <w:rFonts w:ascii="Cascadia Mono" w:hAnsi="Cascadia Mono" w:cs="Cascadia Mono"/>
+          <w:color w:val="000000"/>
+          <w:sz w:val="19"/>
+          <w:szCs w:val="19"/>
+          <w:highlight w:val="white"/>
+        </w:rPr>
+        <w:t>&lt;</w:t>
+      </w:r>
+      <w:r>
+        <w:rPr>
+          <w:rFonts w:ascii="Cascadia Mono" w:hAnsi="Cascadia Mono" w:cs="Cascadia Mono"/>
+          <w:color w:val="2B91AF"/>
+          <w:sz w:val="19"/>
+          <w:szCs w:val="19"/>
+          <w:highlight w:val="white"/>
+        </w:rPr>
+        <w:t>T</w:t>
+      </w:r>
+      <w:r>
+        <w:rPr>
+          <w:rFonts w:ascii="Cascadia Mono" w:hAnsi="Cascadia Mono" w:cs="Cascadia Mono"/>
+          <w:color w:val="000000"/>
+          <w:sz w:val="19"/>
+          <w:szCs w:val="19"/>
+          <w:highlight w:val="white"/>
+        </w:rPr>
+        <w:t xml:space="preserve">, </w:t>
+      </w:r>
+      <w:r>
+        <w:rPr>
+          <w:rFonts w:ascii="Cascadia Mono" w:hAnsi="Cascadia Mono" w:cs="Cascadia Mono"/>
+          <w:color w:val="0000FF"/>
+          <w:sz w:val="19"/>
+          <w:szCs w:val="19"/>
+          <w:highlight w:val="white"/>
+        </w:rPr>
+        <w:t>bool</w:t>
+      </w:r>
+      <w:r>
+        <w:rPr>
+          <w:rFonts w:ascii="Cascadia Mono" w:hAnsi="Cascadia Mono" w:cs="Cascadia Mono"/>
+          <w:color w:val="000000"/>
+          <w:sz w:val="19"/>
+          <w:szCs w:val="19"/>
+          <w:highlight w:val="white"/>
+        </w:rPr>
+        <w:t>&gt;&gt; predicate) =&gt; _dbSet.Where(predicate).AsQueryable().AsNoTracking();</w:t>
+      </w:r>
+    </w:p>
+    <w:p>
+      <w:pPr>
+        <w:autoSpaceDE w:val="0"/>
+        <w:autoSpaceDN w:val="0"/>
+        <w:adjustRightInd w:val="0"/>
+        <w:spacing w:after="0" w:line="240" w:lineRule="auto"/>
+        <w:rPr>
+          <w:rFonts w:ascii="Cascadia Mono" w:hAnsi="Cascadia Mono" w:cs="Cascadia Mono"/>
+          <w:color w:val="000000"/>
+          <w:sz w:val="19"/>
+          <w:szCs w:val="19"/>
+          <w:highlight w:val="white"/>
+        </w:rPr>
+      </w:pPr>
+    </w:p>
+    <w:p>
+      <w:pPr>
+        <w:autoSpaceDE w:val="0"/>
+        <w:autoSpaceDN w:val="0"/>
+        <w:adjustRightInd w:val="0"/>
+        <w:spacing w:after="0" w:line="240" w:lineRule="auto"/>
+        <w:rPr>
+          <w:rFonts w:ascii="Cascadia Mono" w:hAnsi="Cascadia Mono" w:cs="Cascadia Mono"/>
+          <w:color w:val="000000"/>
+          <w:sz w:val="19"/>
+          <w:szCs w:val="19"/>
+          <w:highlight w:val="white"/>
+        </w:rPr>
+      </w:pPr>
+      <w:r>
+        <w:rPr>
+          <w:rFonts w:ascii="Cascadia Mono" w:hAnsi="Cascadia Mono" w:cs="Cascadia Mono"/>
+          <w:color w:val="000000"/>
+          <w:sz w:val="19"/>
+          <w:szCs w:val="19"/>
+          <w:highlight w:val="white"/>
+        </w:rPr>
+        <w:t xml:space="preserve">    </w:t>
+      </w:r>
+      <w:r>
+        <w:rPr>
+          <w:rFonts w:ascii="Cascadia Mono" w:hAnsi="Cascadia Mono" w:cs="Cascadia Mono"/>
+          <w:color w:val="0000FF"/>
+          <w:sz w:val="19"/>
+          <w:szCs w:val="19"/>
+          <w:highlight w:val="white"/>
+        </w:rPr>
+        <w:t>public</w:t>
+      </w:r>
+      <w:r>
+        <w:rPr>
+          <w:rFonts w:ascii="Cascadia Mono" w:hAnsi="Cascadia Mono" w:cs="Cascadia Mono"/>
+          <w:color w:val="000000"/>
+          <w:sz w:val="19"/>
+          <w:szCs w:val="19"/>
+          <w:highlight w:val="white"/>
+        </w:rPr>
+        <w:t xml:space="preserve"> </w:t>
+      </w:r>
+      <w:r>
+        <w:rPr>
+          <w:rFonts w:ascii="Cascadia Mono" w:hAnsi="Cascadia Mono" w:cs="Cascadia Mono"/>
+          <w:color w:val="2B91AF"/>
+          <w:sz w:val="19"/>
+          <w:szCs w:val="19"/>
+          <w:highlight w:val="white"/>
+        </w:rPr>
+        <w:t>ValueTask</w:t>
+      </w:r>
+      <w:r>
+        <w:rPr>
+          <w:rFonts w:ascii="Cascadia Mono" w:hAnsi="Cascadia Mono" w:cs="Cascadia Mono"/>
+          <w:color w:val="000000"/>
+          <w:sz w:val="19"/>
+          <w:szCs w:val="19"/>
+          <w:highlight w:val="white"/>
+        </w:rPr>
+        <w:t>&lt;</w:t>
+      </w:r>
+      <w:r>
+        <w:rPr>
+          <w:rFonts w:ascii="Cascadia Mono" w:hAnsi="Cascadia Mono" w:cs="Cascadia Mono"/>
+          <w:color w:val="2B91AF"/>
+          <w:sz w:val="19"/>
+          <w:szCs w:val="19"/>
+          <w:highlight w:val="white"/>
+        </w:rPr>
+        <w:t>T</w:t>
+      </w:r>
+      <w:r>
+        <w:rPr>
+          <w:rFonts w:ascii="Cascadia Mono" w:hAnsi="Cascadia Mono" w:cs="Cascadia Mono"/>
+          <w:color w:val="000000"/>
+          <w:sz w:val="19"/>
+          <w:szCs w:val="19"/>
+          <w:highlight w:val="white"/>
+        </w:rPr>
+        <w:t>?&gt; GetByIdAsync(</w:t>
+      </w:r>
+      <w:r>
+        <w:rPr>
+          <w:rFonts w:ascii="Cascadia Mono" w:hAnsi="Cascadia Mono" w:cs="Cascadia Mono"/>
+          <w:color w:val="0000FF"/>
+          <w:sz w:val="19"/>
+          <w:szCs w:val="19"/>
+          <w:highlight w:val="white"/>
+        </w:rPr>
+        <w:t>int</w:t>
+      </w:r>
+      <w:r>
+        <w:rPr>
+          <w:rFonts w:ascii="Cascadia Mono" w:hAnsi="Cascadia Mono" w:cs="Cascadia Mono"/>
+          <w:color w:val="000000"/>
+          <w:sz w:val="19"/>
+          <w:szCs w:val="19"/>
+          <w:highlight w:val="white"/>
+        </w:rPr>
+        <w:t xml:space="preserve"> id) =&gt; _dbSet.FindAsync(id);</w:t>
+      </w:r>
+    </w:p>
+    <w:p>
+      <w:pPr>
+        <w:autoSpaceDE w:val="0"/>
+        <w:autoSpaceDN w:val="0"/>
+        <w:adjustRightInd w:val="0"/>
+        <w:spacing w:after="0" w:line="240" w:lineRule="auto"/>
+        <w:rPr>
+          <w:rFonts w:ascii="Cascadia Mono" w:hAnsi="Cascadia Mono" w:cs="Cascadia Mono"/>
+          <w:color w:val="000000"/>
+          <w:sz w:val="19"/>
+          <w:szCs w:val="19"/>
+          <w:highlight w:val="white"/>
+        </w:rPr>
+      </w:pPr>
+    </w:p>
+    <w:p>
+      <w:pPr>
+        <w:autoSpaceDE w:val="0"/>
+        <w:autoSpaceDN w:val="0"/>
+        <w:adjustRightInd w:val="0"/>
+        <w:spacing w:after="0" w:line="240" w:lineRule="auto"/>
+        <w:rPr>
+          <w:rFonts w:ascii="Cascadia Mono" w:hAnsi="Cascadia Mono" w:cs="Cascadia Mono"/>
+          <w:color w:val="000000"/>
+          <w:sz w:val="19"/>
+          <w:szCs w:val="19"/>
+          <w:highlight w:val="white"/>
+        </w:rPr>
+      </w:pPr>
+      <w:r>
+        <w:rPr>
+          <w:rFonts w:ascii="Cascadia Mono" w:hAnsi="Cascadia Mono" w:cs="Cascadia Mono"/>
+          <w:color w:val="000000"/>
+          <w:sz w:val="19"/>
+          <w:szCs w:val="19"/>
+          <w:highlight w:val="white"/>
+        </w:rPr>
+        <w:t xml:space="preserve">    </w:t>
+      </w:r>
+      <w:r>
+        <w:rPr>
+          <w:rFonts w:ascii="Cascadia Mono" w:hAnsi="Cascadia Mono" w:cs="Cascadia Mono"/>
+          <w:color w:val="0000FF"/>
+          <w:sz w:val="19"/>
+          <w:szCs w:val="19"/>
+          <w:highlight w:val="white"/>
+        </w:rPr>
+        <w:t>public</w:t>
+      </w:r>
+      <w:r>
+        <w:rPr>
+          <w:rFonts w:ascii="Cascadia Mono" w:hAnsi="Cascadia Mono" w:cs="Cascadia Mono"/>
+          <w:color w:val="000000"/>
+          <w:sz w:val="19"/>
+          <w:szCs w:val="19"/>
+          <w:highlight w:val="white"/>
+        </w:rPr>
+        <w:t xml:space="preserve"> </w:t>
+      </w:r>
+      <w:r>
+        <w:rPr>
+          <w:rFonts w:ascii="Cascadia Mono" w:hAnsi="Cascadia Mono" w:cs="Cascadia Mono"/>
+          <w:color w:val="0000FF"/>
+          <w:sz w:val="19"/>
+          <w:szCs w:val="19"/>
+          <w:highlight w:val="white"/>
+        </w:rPr>
+        <w:t>async</w:t>
+      </w:r>
+      <w:r>
+        <w:rPr>
+          <w:rFonts w:ascii="Cascadia Mono" w:hAnsi="Cascadia Mono" w:cs="Cascadia Mono"/>
+          <w:color w:val="000000"/>
+          <w:sz w:val="19"/>
+          <w:szCs w:val="19"/>
+          <w:highlight w:val="white"/>
+        </w:rPr>
+        <w:t xml:space="preserve"> </w:t>
+      </w:r>
+      <w:r>
+        <w:rPr>
+          <w:rFonts w:ascii="Cascadia Mono" w:hAnsi="Cascadia Mono" w:cs="Cascadia Mono"/>
+          <w:color w:val="2B91AF"/>
+          <w:sz w:val="19"/>
+          <w:szCs w:val="19"/>
+          <w:highlight w:val="white"/>
+        </w:rPr>
+        <w:t>ValueTask</w:t>
+      </w:r>
+      <w:r>
+        <w:rPr>
+          <w:rFonts w:ascii="Cascadia Mono" w:hAnsi="Cascadia Mono" w:cs="Cascadia Mono"/>
+          <w:color w:val="000000"/>
+          <w:sz w:val="19"/>
+          <w:szCs w:val="19"/>
+          <w:highlight w:val="white"/>
+        </w:rPr>
+        <w:t xml:space="preserve"> AddAsync(</w:t>
+      </w:r>
+      <w:r>
+        <w:rPr>
+          <w:rFonts w:ascii="Cascadia Mono" w:hAnsi="Cascadia Mono" w:cs="Cascadia Mono"/>
+          <w:color w:val="2B91AF"/>
+          <w:sz w:val="19"/>
+          <w:szCs w:val="19"/>
+          <w:highlight w:val="white"/>
+        </w:rPr>
+        <w:t>T</w:t>
+      </w:r>
+      <w:r>
+        <w:rPr>
+          <w:rFonts w:ascii="Cascadia Mono" w:hAnsi="Cascadia Mono" w:cs="Cascadia Mono"/>
+          <w:color w:val="000000"/>
+          <w:sz w:val="19"/>
+          <w:szCs w:val="19"/>
+          <w:highlight w:val="white"/>
+        </w:rPr>
+        <w:t xml:space="preserve"> entity) =&gt; </w:t>
+      </w:r>
+      <w:r>
+        <w:rPr>
+          <w:rFonts w:ascii="Cascadia Mono" w:hAnsi="Cascadia Mono" w:cs="Cascadia Mono"/>
+          <w:color w:val="0000FF"/>
+          <w:sz w:val="19"/>
+          <w:szCs w:val="19"/>
+          <w:highlight w:val="white"/>
+        </w:rPr>
+        <w:t>await</w:t>
+      </w:r>
+      <w:r>
+        <w:rPr>
+          <w:rFonts w:ascii="Cascadia Mono" w:hAnsi="Cascadia Mono" w:cs="Cascadia Mono"/>
+          <w:color w:val="000000"/>
+          <w:sz w:val="19"/>
+          <w:szCs w:val="19"/>
+          <w:highlight w:val="white"/>
+        </w:rPr>
+        <w:t xml:space="preserve"> _dbSet.AddAsync(entity);</w:t>
+      </w:r>
+    </w:p>
+    <w:p>
+      <w:pPr>
+        <w:autoSpaceDE w:val="0"/>
+        <w:autoSpaceDN w:val="0"/>
+        <w:adjustRightInd w:val="0"/>
+        <w:spacing w:after="0" w:line="240" w:lineRule="auto"/>
+        <w:rPr>
+          <w:rFonts w:ascii="Cascadia Mono" w:hAnsi="Cascadia Mono" w:cs="Cascadia Mono"/>
+          <w:color w:val="000000"/>
+          <w:sz w:val="19"/>
+          <w:szCs w:val="19"/>
+          <w:highlight w:val="white"/>
+        </w:rPr>
+      </w:pPr>
+    </w:p>
+    <w:p>
+      <w:pPr>
+        <w:autoSpaceDE w:val="0"/>
+        <w:autoSpaceDN w:val="0"/>
+        <w:adjustRightInd w:val="0"/>
+        <w:spacing w:after="0" w:line="240" w:lineRule="auto"/>
+        <w:rPr>
+          <w:rFonts w:ascii="Cascadia Mono" w:hAnsi="Cascadia Mono" w:cs="Cascadia Mono"/>
+          <w:color w:val="000000"/>
+          <w:sz w:val="19"/>
+          <w:szCs w:val="19"/>
+          <w:highlight w:val="white"/>
+        </w:rPr>
+      </w:pPr>
+      <w:r>
+        <w:rPr>
+          <w:rFonts w:ascii="Cascadia Mono" w:hAnsi="Cascadia Mono" w:cs="Cascadia Mono"/>
+          <w:color w:val="000000"/>
+          <w:sz w:val="19"/>
+          <w:szCs w:val="19"/>
+          <w:highlight w:val="white"/>
+        </w:rPr>
+        <w:t xml:space="preserve">    </w:t>
+      </w:r>
+      <w:r>
+        <w:rPr>
+          <w:rFonts w:ascii="Cascadia Mono" w:hAnsi="Cascadia Mono" w:cs="Cascadia Mono"/>
+          <w:color w:val="0000FF"/>
+          <w:sz w:val="19"/>
+          <w:szCs w:val="19"/>
+          <w:highlight w:val="white"/>
+        </w:rPr>
+        <w:t>public</w:t>
+      </w:r>
+      <w:r>
+        <w:rPr>
+          <w:rFonts w:ascii="Cascadia Mono" w:hAnsi="Cascadia Mono" w:cs="Cascadia Mono"/>
+          <w:color w:val="000000"/>
+          <w:sz w:val="19"/>
+          <w:szCs w:val="19"/>
+          <w:highlight w:val="white"/>
+        </w:rPr>
+        <w:t xml:space="preserve"> </w:t>
+      </w:r>
+      <w:r>
+        <w:rPr>
+          <w:rFonts w:ascii="Cascadia Mono" w:hAnsi="Cascadia Mono" w:cs="Cascadia Mono"/>
+          <w:color w:val="0000FF"/>
+          <w:sz w:val="19"/>
+          <w:szCs w:val="19"/>
+          <w:highlight w:val="white"/>
+        </w:rPr>
+        <w:t>void</w:t>
+      </w:r>
+      <w:r>
+        <w:rPr>
+          <w:rFonts w:ascii="Cascadia Mono" w:hAnsi="Cascadia Mono" w:cs="Cascadia Mono"/>
+          <w:color w:val="000000"/>
+          <w:sz w:val="19"/>
+          <w:szCs w:val="19"/>
+          <w:highlight w:val="white"/>
+        </w:rPr>
+        <w:t xml:space="preserve"> Update(</w:t>
+      </w:r>
+      <w:r>
+        <w:rPr>
+          <w:rFonts w:ascii="Cascadia Mono" w:hAnsi="Cascadia Mono" w:cs="Cascadia Mono"/>
+          <w:color w:val="2B91AF"/>
+          <w:sz w:val="19"/>
+          <w:szCs w:val="19"/>
+          <w:highlight w:val="white"/>
+        </w:rPr>
+        <w:t>T</w:t>
+      </w:r>
+      <w:r>
+        <w:rPr>
+          <w:rFonts w:ascii="Cascadia Mono" w:hAnsi="Cascadia Mono" w:cs="Cascadia Mono"/>
+          <w:color w:val="000000"/>
+          <w:sz w:val="19"/>
+          <w:szCs w:val="19"/>
+          <w:highlight w:val="white"/>
+        </w:rPr>
+        <w:t xml:space="preserve"> entity) =&gt; _dbSet.Update(entity);</w:t>
+      </w:r>
+    </w:p>
+    <w:p>
+      <w:pPr>
+        <w:autoSpaceDE w:val="0"/>
+        <w:autoSpaceDN w:val="0"/>
+        <w:adjustRightInd w:val="0"/>
+        <w:spacing w:after="0" w:line="240" w:lineRule="auto"/>
+        <w:rPr>
+          <w:rFonts w:ascii="Cascadia Mono" w:hAnsi="Cascadia Mono" w:cs="Cascadia Mono"/>
+          <w:color w:val="000000"/>
+          <w:sz w:val="19"/>
+          <w:szCs w:val="19"/>
+          <w:highlight w:val="white"/>
+        </w:rPr>
+      </w:pPr>
+    </w:p>
+    <w:p>
+      <w:pPr>
+        <w:autoSpaceDE w:val="0"/>
+        <w:autoSpaceDN w:val="0"/>
+        <w:adjustRightInd w:val="0"/>
+        <w:spacing w:after="0" w:line="240" w:lineRule="auto"/>
+        <w:rPr>
+          <w:rFonts w:ascii="Cascadia Mono" w:hAnsi="Cascadia Mono" w:cs="Cascadia Mono"/>
+          <w:color w:val="000000"/>
+          <w:sz w:val="19"/>
+          <w:szCs w:val="19"/>
+          <w:highlight w:val="white"/>
+        </w:rPr>
+      </w:pPr>
+      <w:r>
+        <w:rPr>
+          <w:rFonts w:ascii="Cascadia Mono" w:hAnsi="Cascadia Mono" w:cs="Cascadia Mono"/>
+          <w:color w:val="000000"/>
+          <w:sz w:val="19"/>
+          <w:szCs w:val="19"/>
+          <w:highlight w:val="white"/>
+        </w:rPr>
+        <w:t xml:space="preserve">    </w:t>
+      </w:r>
+      <w:r>
+        <w:rPr>
+          <w:rFonts w:ascii="Cascadia Mono" w:hAnsi="Cascadia Mono" w:cs="Cascadia Mono"/>
+          <w:color w:val="0000FF"/>
+          <w:sz w:val="19"/>
+          <w:szCs w:val="19"/>
+          <w:highlight w:val="white"/>
+        </w:rPr>
+        <w:t>public</w:t>
+      </w:r>
+      <w:r>
+        <w:rPr>
+          <w:rFonts w:ascii="Cascadia Mono" w:hAnsi="Cascadia Mono" w:cs="Cascadia Mono"/>
+          <w:color w:val="000000"/>
+          <w:sz w:val="19"/>
+          <w:szCs w:val="19"/>
+          <w:highlight w:val="white"/>
+        </w:rPr>
+        <w:t xml:space="preserve"> </w:t>
+      </w:r>
+      <w:r>
+        <w:rPr>
+          <w:rFonts w:ascii="Cascadia Mono" w:hAnsi="Cascadia Mono" w:cs="Cascadia Mono"/>
+          <w:color w:val="0000FF"/>
+          <w:sz w:val="19"/>
+          <w:szCs w:val="19"/>
+          <w:highlight w:val="white"/>
+        </w:rPr>
+        <w:t>void</w:t>
+      </w:r>
+      <w:r>
+        <w:rPr>
+          <w:rFonts w:ascii="Cascadia Mono" w:hAnsi="Cascadia Mono" w:cs="Cascadia Mono"/>
+          <w:color w:val="000000"/>
+          <w:sz w:val="19"/>
+          <w:szCs w:val="19"/>
+          <w:highlight w:val="white"/>
+        </w:rPr>
+        <w:t xml:space="preserve"> Delete(</w:t>
+      </w:r>
+      <w:r>
+        <w:rPr>
+          <w:rFonts w:ascii="Cascadia Mono" w:hAnsi="Cascadia Mono" w:cs="Cascadia Mono"/>
+          <w:color w:val="2B91AF"/>
+          <w:sz w:val="19"/>
+          <w:szCs w:val="19"/>
+          <w:highlight w:val="white"/>
+        </w:rPr>
+        <w:t>T</w:t>
+      </w:r>
+      <w:r>
+        <w:rPr>
+          <w:rFonts w:ascii="Cascadia Mono" w:hAnsi="Cascadia Mono" w:cs="Cascadia Mono"/>
+          <w:color w:val="000000"/>
+          <w:sz w:val="19"/>
+          <w:szCs w:val="19"/>
+          <w:highlight w:val="white"/>
+        </w:rPr>
+        <w:t xml:space="preserve"> entity) =&gt; _dbSet.Remove(entity);</w:t>
+      </w:r>
+    </w:p>
+    <w:p>
+      <w:pPr>
+        <w:autoSpaceDE w:val="0"/>
+        <w:autoSpaceDN w:val="0"/>
+        <w:adjustRightInd w:val="0"/>
+        <w:spacing w:after="0" w:line="240" w:lineRule="auto"/>
+        <w:rPr>
+          <w:rFonts w:ascii="Cascadia Mono" w:hAnsi="Cascadia Mono" w:cs="Cascadia Mono"/>
+          <w:color w:val="000000"/>
+          <w:sz w:val="19"/>
+          <w:szCs w:val="19"/>
+          <w:highlight w:val="white"/>
+        </w:rPr>
+      </w:pPr>
+      <w:r>
+        <w:rPr>
+          <w:rFonts w:ascii="Cascadia Mono" w:hAnsi="Cascadia Mono" w:cs="Cascadia Mono"/>
+          <w:color w:val="000000"/>
+          <w:sz w:val="19"/>
+          <w:szCs w:val="19"/>
+          <w:highlight w:val="white"/>
+        </w:rPr>
+        <w:t>}</w:t>
+      </w:r>
+    </w:p>
+    <w:p>
+      <w:pPr>
+        <w:rPr>
+          <w:rFonts w:ascii="Cascadia Mono" w:hAnsi="Cascadia Mono" w:cs="Cascadia Mono"/>
+          <w:color w:val="000000"/>
+          <w:sz w:val="19"/>
+          <w:szCs w:val="19"/>
+        </w:rPr>
+      </w:pPr>
+    </w:p>
+    <w:p>
+      <w:pPr>
+        <w:rPr>
+          <w:rFonts w:ascii="Cascadia Mono" w:hAnsi="Cascadia Mono" w:cs="Cascadia Mono"/>
+          <w:color w:val="000000"/>
+          <w:sz w:val="19"/>
+          <w:szCs w:val="19"/>
+        </w:rPr>
+      </w:pPr>
+      <w:r>
+        <w:rPr>
+          <w:rFonts w:ascii="Cascadia Mono" w:hAnsi="Cascadia Mono" w:cs="Cascadia Mono"/>
+          <w:color w:val="0000FF"/>
+          <w:sz w:val="19"/>
+          <w:szCs w:val="19"/>
+          <w:highlight w:val="white"/>
+        </w:rPr>
+        <w:t>readonly</w:t>
+      </w:r>
+      <w:r>
+        <w:rPr>
+          <w:rFonts w:ascii="Cascadia Mono" w:hAnsi="Cascadia Mono" w:cs="Cascadia Mono"/>
+          <w:color w:val="000000"/>
+          <w:sz w:val="19"/>
+          <w:szCs w:val="19"/>
+          <w:highlight w:val="white"/>
+        </w:rPr>
+        <w:t xml:space="preserve"> </w:t>
+      </w:r>
+      <w:r>
+        <w:rPr>
+          <w:rFonts w:ascii="Cascadia Mono" w:hAnsi="Cascadia Mono" w:cs="Cascadia Mono"/>
+          <w:color w:val="2B91AF"/>
+          <w:sz w:val="19"/>
+          <w:szCs w:val="19"/>
+          <w:highlight w:val="white"/>
+        </w:rPr>
+        <w:t>DbSet</w:t>
+      </w:r>
+      <w:r>
+        <w:rPr>
+          <w:rFonts w:ascii="Cascadia Mono" w:hAnsi="Cascadia Mono" w:cs="Cascadia Mono"/>
+          <w:color w:val="000000"/>
+          <w:sz w:val="19"/>
+          <w:szCs w:val="19"/>
+          <w:highlight w:val="white"/>
+        </w:rPr>
+        <w:t>&lt;</w:t>
+      </w:r>
+      <w:r>
+        <w:rPr>
+          <w:rFonts w:ascii="Cascadia Mono" w:hAnsi="Cascadia Mono" w:cs="Cascadia Mono"/>
+          <w:color w:val="2B91AF"/>
+          <w:sz w:val="19"/>
+          <w:szCs w:val="19"/>
+          <w:highlight w:val="white"/>
+        </w:rPr>
+        <w:t>T</w:t>
+      </w:r>
+      <w:r>
+        <w:rPr>
+          <w:rFonts w:ascii="Cascadia Mono" w:hAnsi="Cascadia Mono" w:cs="Cascadia Mono"/>
+          <w:color w:val="000000"/>
+          <w:sz w:val="19"/>
+          <w:szCs w:val="19"/>
+          <w:highlight w:val="white"/>
+        </w:rPr>
+        <w:t>&gt; _dbSet</w:t>
+      </w:r>
+      <w:r>
+        <w:rPr>
+          <w:rFonts w:ascii="Cascadia Mono" w:hAnsi="Cascadia Mono" w:cs="Cascadia Mono"/>
+          <w:color w:val="000000"/>
+          <w:sz w:val="19"/>
+          <w:szCs w:val="19"/>
+        </w:rPr>
+        <w:t xml:space="preserve"> ile dbSet  </w:t>
+      </w:r>
+    </w:p>
+    <w:p>
+      <w:pPr>
+        <w:pStyle w:val="ListParagraph"/>
+        <w:numPr>
+          <w:ilvl w:val="0"/>
+          <w:numId w:val="4"/>
+        </w:numPr>
+      </w:pPr>
+      <w:r>
+        <w:rPr>
+          <w:rFonts w:ascii="Cascadia Mono" w:hAnsi="Cascadia Mono" w:cs="Cascadia Mono"/>
+          <w:color w:val="000000"/>
+          <w:sz w:val="19"/>
+          <w:szCs w:val="19"/>
+        </w:rPr>
+        <w:t>R</w:t>
+      </w:r>
+      <w:r>
+        <w:rPr>
+          <w:rFonts w:ascii="Cascadia Mono" w:hAnsi="Cascadia Mono" w:cs="Cascadia Mono"/>
+          <w:color w:val="000000"/>
+          <w:sz w:val="19"/>
+          <w:szCs w:val="19"/>
+        </w:rPr>
+        <w:t>eadonly olarak tanımlanması, nesnenin dışarıdan değiştirilemeyeceği anlamına gelir. Bu, repository'nin veri tutarlılığını korur; yani veri kaynaklarını yöneten sınıflarınızda kontrol kaybını önler.</w:t>
+      </w:r>
+    </w:p>
+    <w:p>
+      <w:pPr>
+        <w:numPr>
+          <w:ilvl w:val="0"/>
+          <w:numId w:val="4"/>
+        </w:numPr>
+        <w:pBdr>
+          <w:top w:val="single" w:sz="2" w:space="0" w:color="E3E3E3"/>
+          <w:left w:val="single" w:sz="2" w:space="5" w:color="E3E3E3"/>
+          <w:bottom w:val="single" w:sz="2" w:space="0" w:color="E3E3E3"/>
+          <w:right w:val="single" w:sz="2" w:space="0" w:color="E3E3E3"/>
+        </w:pBdr>
+        <w:shd w:val="clear" w:color="auto" w:fill="FFFFFF"/>
+        <w:spacing w:before="120" w:after="120" w:line="240" w:lineRule="auto"/>
+        <w:rPr>
+          <w:rFonts w:ascii="Arial" w:eastAsia="Times New Roman" w:hAnsi="Arial" w:cs="Arial"/>
+          <w:color w:val="374151"/>
+          <w:sz w:val="24"/>
+          <w:szCs w:val="24"/>
+          <w:lang w:eastAsia="tr-TR"/>
+          <w14:ligatures w14:val="none"/>
+        </w:rPr>
+      </w:pPr>
+      <w:r>
+        <w:rPr>
+          <w:rFonts w:ascii="Consolas" w:eastAsia="Times New Roman" w:hAnsi="Consolas" w:cs="Courier New"/>
+          <w:b/>
+          <w:bCs/>
+          <w:color w:val="374151"/>
+          <w:sz w:val="21"/>
+          <w:szCs w:val="21"/>
+          <w:bdr w:val="single" w:sz="2" w:space="0" w:color="E3E3E3" w:frame="1"/>
+          <w:lang w:eastAsia="tr-TR"/>
+          <w14:ligatures w14:val="none"/>
+        </w:rPr>
+        <w:t>readonly</w:t>
+      </w:r>
+      <w:r>
+        <w:rPr>
+          <w:rFonts w:ascii="Arial" w:eastAsia="Times New Roman" w:hAnsi="Arial" w:cs="Arial"/>
+          <w:color w:val="374151"/>
+          <w:sz w:val="24"/>
+          <w:szCs w:val="24"/>
+          <w:lang w:eastAsia="tr-TR"/>
+          <w14:ligatures w14:val="none"/>
+        </w:rPr>
+        <w:t> kullanarak, </w:t>
+      </w:r>
+      <w:r>
+        <w:rPr>
+          <w:rFonts w:ascii="Consolas" w:eastAsia="Times New Roman" w:hAnsi="Consolas" w:cs="Courier New"/>
+          <w:b/>
+          <w:bCs/>
+          <w:color w:val="374151"/>
+          <w:sz w:val="21"/>
+          <w:szCs w:val="21"/>
+          <w:bdr w:val="single" w:sz="2" w:space="0" w:color="E3E3E3" w:frame="1"/>
+          <w:lang w:eastAsia="tr-TR"/>
+          <w14:ligatures w14:val="none"/>
+        </w:rPr>
+        <w:t>DbSet</w:t>
+      </w:r>
+      <w:r>
+        <w:rPr>
+          <w:rFonts w:ascii="Arial" w:eastAsia="Times New Roman" w:hAnsi="Arial" w:cs="Arial"/>
+          <w:color w:val="374151"/>
+          <w:sz w:val="24"/>
+          <w:szCs w:val="24"/>
+          <w:lang w:eastAsia="tr-TR"/>
+          <w14:ligatures w14:val="none"/>
+        </w:rPr>
+        <w:t>'in yanlışlıkla değişmesini önleriz. Bu tür durumlar, veri tutarsızlıklarına ve bakım zorluklarına yol açabilir.</w:t>
+      </w:r>
+    </w:p>
+    <w:p>
+      <w:pPr>
+        <w:pStyle w:val="ListParagraph"/>
+        <w:numPr>
+          <w:ilvl w:val="0"/>
+          <w:numId w:val="4"/>
+        </w:numPr>
+      </w:pPr>
+      <w:r>
+        <w:rPr>
+          <w:b/>
+          <w:bCs/>
+        </w:rPr>
+        <w:t>readonly</w:t>
+      </w:r>
+      <w:r>
+        <w:t> alanlar, bellekte daha az yük tutarak performansa katkıda bulunabilir. </w:t>
+      </w:r>
+    </w:p>
+    <w:p/>
+    <w:p>
+      <w:r>
+        <w:lastRenderedPageBreak/>
+        <w:t xml:space="preserve">Proje bazlı ayrım yerine(Entity, Configuration vb.) model bazlı ayrımın büyük projelerde daha takip edilebilir olduğunu belirtti. Şöyle bir örnek verdi, X,Y,Z,W isimli ressamların, A, B, C, D isimli eserleri olsun. Bir müzeye gittiğinizde 4 ayrı odada eserler sergilenecek olsun, bu durumda eserlere göre kategorilernmiş odalar mi istersiniz, ressamlara göre kategorilenmiş odalarmı. Bu yüzden solution ‘da Entity için ayrı proje, Mapping ‘ler için ayrı projeler yerine ilişkili modelleri bir klasör altında toplamak daha kullanışlı olduğunu belirtti. Bu yüzden Repository altında Products klasörü oluşturup Product ve </w:t>
+      </w:r>
+      <w:r>
+        <w:t>ProductConfiguration</w:t>
+      </w:r>
+      <w:r>
+        <w:t xml:space="preserve"> classlarını bunun altına taşıyarak kategorize etmenin daha kullanışlı olduğunu belirtti.</w:t>
+      </w:r>
+    </w:p>
+    <w:p>
+      <w:r>
+        <w:drawing>
+          <wp:inline distT="0" distB="0" distL="0" distR="0" wp14:anchorId="7255B489" wp14:editId="5CFBE9B9">
+            <wp:extent cx="5357324" cy="3314987"/>
+            <wp:effectExtent l="0" t="0" r="0" b="0"/>
+            <wp:docPr id="1022722604" name="Picture 1"/>
+            <wp:cNvGraphicFramePr>
+              <a:graphicFrameLocks xmlns:a="http://schemas.openxmlformats.org/drawingml/2006/main" noChangeAspect="1"/>
+            </wp:cNvGraphicFramePr>
+            <a:graphic xmlns:a="http://schemas.openxmlformats.org/drawingml/2006/main">
+              <a:graphicData uri="http://schemas.openxmlformats.org/drawingml/2006/picture">
+                <pic:pic xmlns:pic="http://schemas.openxmlformats.org/drawingml/2006/picture">
+                  <pic:nvPicPr>
+                    <pic:cNvPr id="1022722604" name=""/>
+                    <pic:cNvPicPr/>
+                  </pic:nvPicPr>
+                  <pic:blipFill>
+                    <a:blip r:embed="rId17"/>
+                    <a:stretch>
+                      <a:fillRect/>
+                    </a:stretch>
+                  </pic:blipFill>
+                  <pic:spPr>
+                    <a:xfrm>
+                      <a:off x="0" y="0"/>
+                      <a:ext cx="5357324" cy="3314987"/>
+                    </a:xfrm>
+                    <a:prstGeom prst="rect">
+                      <a:avLst/>
+                    </a:prstGeom>
+                  </pic:spPr>
+                </pic:pic>
+              </a:graphicData>
+            </a:graphic>
+          </wp:inline>
+        </w:drawing>
+      </w:r>
+    </w:p>
+    <w:p>
+      <w:r>
         <w:t>8. Product Repository</w:t>
       </w:r>
     </w:p>
@@ -4697,6 +7163,7 @@
     </w:p>
     <w:p>
       <w:r>
+        <w:lastRenderedPageBreak/>
         <w:t>Section 3: Validation (New):</w:t>
       </w:r>
     </w:p>
@@ -4822,406 +7289,406 @@
     </w:p>
     <w:p>
       <w:r>
+        <w:lastRenderedPageBreak/>
         <w:t>38. Folder Structure</w:t>
       </w:r>
     </w:p>
     <w:p>
       <w:r>
+        <w:t>39. Filters</w:t>
+      </w:r>
+    </w:p>
+    <w:p>
+      <w:r>
+        <w:t>40. Visual Studio Built-int API Tester</w:t>
+      </w:r>
+    </w:p>
+    <w:p>
+      <w:r>
+        <w:t>Section 8: Clean Architecture (New):</w:t>
+      </w:r>
+    </w:p>
+    <w:p/>
+    <w:p>
+      <w:r>
+        <w:t>41. Principles</w:t>
+      </w:r>
+    </w:p>
+    <w:p>
+      <w:r>
+        <w:t>42. Dependency Inversion/Inversion Of Control</w:t>
+      </w:r>
+    </w:p>
+    <w:p>
+      <w:r>
+        <w:t>43. Single Responsibility Principle (SRP)</w:t>
+      </w:r>
+    </w:p>
+    <w:p>
+      <w:r>
+        <w:t>44. Persistence Ignorance/Separation Of Concern</w:t>
+      </w:r>
+    </w:p>
+    <w:p>
+      <w:r>
+        <w:t>45. Clean Architecture</w:t>
+      </w:r>
+    </w:p>
+    <w:p>
+      <w:r>
+        <w:t>46. Clean Architecture Proje Structure</w:t>
+      </w:r>
+    </w:p>
+    <w:p>
+      <w:r>
+        <w:t>47. Domain</w:t>
+      </w:r>
+    </w:p>
+    <w:p>
+      <w:r>
+        <w:t>48. Application</w:t>
+      </w:r>
+    </w:p>
+    <w:p>
+      <w:r>
+        <w:t>49. Instrastructure</w:t>
+      </w:r>
+    </w:p>
+    <w:p>
+      <w:r>
+        <w:t>50. API</w:t>
+      </w:r>
+    </w:p>
+    <w:p>
+      <w:r>
+        <w:t>Section 9: Add Feature(Caching) (New):</w:t>
+      </w:r>
+    </w:p>
+    <w:p/>
+    <w:p>
+      <w:r>
+        <w:t>51. Caching</w:t>
+      </w:r>
+    </w:p>
+    <w:p>
+      <w:r>
+        <w:t>52. Pragram.cs Refactoring</w:t>
+      </w:r>
+    </w:p>
+    <w:p>
+      <w:r>
+        <w:t>Section 10: Service Bus ( RabbitMQ) (New):</w:t>
+      </w:r>
+    </w:p>
+    <w:p/>
+    <w:p>
+      <w:r>
+        <w:t>53. Service Bus - 1</w:t>
+      </w:r>
+    </w:p>
+    <w:p>
+      <w:r>
+        <w:t>54. Service Bus - 2</w:t>
+      </w:r>
+    </w:p>
+    <w:p>
+      <w:r>
+        <w:t>Section 11: Giriş(Eski):</w:t>
+      </w:r>
+    </w:p>
+    <w:p/>
+    <w:p>
+      <w:r>
+        <w:t>55. Giriş</w:t>
+      </w:r>
+    </w:p>
+    <w:p>
+      <w:r>
+        <w:t>Section 12: Asp.Net Core Best Practices(Eski):</w:t>
+      </w:r>
+    </w:p>
+    <w:p/>
+    <w:p>
+      <w:r>
+        <w:t>56. Http Method Tipi Seçimi</w:t>
+      </w:r>
+    </w:p>
+    <w:p>
+      <w:r>
         <w:lastRenderedPageBreak/>
-        <w:t>39. Filters</w:t>
-      </w:r>
-    </w:p>
-    <w:p>
-      <w:r>
-        <w:t>40. Visual Studio Built-int API Tester</w:t>
-      </w:r>
-    </w:p>
-    <w:p>
-      <w:r>
-        <w:t>Section 8: Clean Architecture (New):</w:t>
+        <w:t>57. Doğru  Api/Endpoint  Yapısı</w:t>
+      </w:r>
+    </w:p>
+    <w:p>
+      <w:r>
+        <w:t>58. Doğru Http Cevap Durum Kodları</w:t>
+      </w:r>
+    </w:p>
+    <w:p>
+      <w:r>
+        <w:t>59. Doğru Endpoint Url  Yapısı</w:t>
+      </w:r>
+    </w:p>
+    <w:p>
+      <w:r>
+        <w:t>60. Request içerisinde aynı property’i almaktan kaçın</w:t>
+      </w:r>
+    </w:p>
+    <w:p>
+      <w:r>
+        <w:t>61. Asp.net Core uygulamanın startup.cs Dosyasını mümkün olduğunca sade bırak</w:t>
+      </w:r>
+    </w:p>
+    <w:p>
+      <w:r>
+        <w:t>62. Uygulamanızı mümkün oldukça küçük parçalara böl</w:t>
+      </w:r>
+    </w:p>
+    <w:p>
+      <w:r>
+        <w:t>63. Controller sınıflarınız mümkün oldukça temiz tutun. Business kodu bulundurmayın.</w:t>
+      </w:r>
+    </w:p>
+    <w:p>
+      <w:r>
+        <w:t>64. Action methodlarınızı mümkün oldukça temiz tutun. Business kodu bulundurmayın.</w:t>
+      </w:r>
+    </w:p>
+    <w:p>
+      <w:r>
+        <w:t>65. Hataları global olarak ele alın. Action methodlar içerisinde try catch blokları</w:t>
+      </w:r>
+    </w:p>
+    <w:p>
+      <w:r>
+        <w:t>66. Tekrar eden kodlardan kaçınmak için filter kullan</w:t>
+      </w:r>
+    </w:p>
+    <w:p>
+      <w:r>
+        <w:t>67. Action methodlardan direk olarak model sınıflarınızı  dönmeyin</w:t>
+      </w:r>
+    </w:p>
+    <w:p>
+      <w:r>
+        <w:t>Section 13: Asp.Net Core API + Katmanlı Mimari(Eski):</w:t>
       </w:r>
     </w:p>
     <w:p/>
     <w:p>
       <w:r>
-        <w:t>41. Principles</w:t>
-      </w:r>
-    </w:p>
-    <w:p>
-      <w:r>
-        <w:t>42. Dependency Inversion/Inversion Of Control</w:t>
-      </w:r>
-    </w:p>
-    <w:p>
-      <w:r>
-        <w:t>43. Single Responsibility Principle (SRP)</w:t>
-      </w:r>
-    </w:p>
-    <w:p>
-      <w:r>
-        <w:t>44. Persistence Ignorance/Separation Of Concern</w:t>
-      </w:r>
-    </w:p>
-    <w:p>
-      <w:r>
-        <w:t>45. Clean Architecture</w:t>
-      </w:r>
-    </w:p>
-    <w:p>
-      <w:r>
-        <w:t>46. Clean Architecture Proje Structure</w:t>
-      </w:r>
-    </w:p>
-    <w:p>
-      <w:r>
-        <w:t>47. Domain</w:t>
-      </w:r>
-    </w:p>
-    <w:p>
-      <w:r>
-        <w:t>48. Application</w:t>
-      </w:r>
-    </w:p>
-    <w:p>
-      <w:r>
-        <w:t>49. Instrastructure</w:t>
-      </w:r>
-    </w:p>
-    <w:p>
-      <w:r>
-        <w:t>50. API</w:t>
-      </w:r>
-    </w:p>
-    <w:p>
-      <w:r>
-        <w:t>Section 9: Add Feature(Caching) (New):</w:t>
+        <w:t>68. N-Layer Proje Yapısı</w:t>
+      </w:r>
+    </w:p>
+    <w:p>
+      <w:r>
+        <w:t>69. Projelerimizin oluşturulması</w:t>
+      </w:r>
+    </w:p>
+    <w:p>
+      <w:r>
+        <w:t>Section 14: Core Layer(Eski):</w:t>
       </w:r>
     </w:p>
     <w:p/>
     <w:p>
       <w:r>
-        <w:t>51. Caching</w:t>
-      </w:r>
-    </w:p>
-    <w:p>
-      <w:r>
-        <w:t>52. Pragram.cs Refactoring</w:t>
-      </w:r>
-    </w:p>
-    <w:p>
-      <w:r>
-        <w:t>Section 10: Service Bus ( RabbitMQ) (New):</w:t>
+        <w:t>70. Entity’lerimizin oluşturulması</w:t>
+      </w:r>
+    </w:p>
+    <w:p>
+      <w:r>
+        <w:t>71. .Net6 nullable</w:t>
+      </w:r>
+    </w:p>
+    <w:p>
+      <w:r>
+        <w:t>72. IGenericRepository</w:t>
+      </w:r>
+    </w:p>
+    <w:p>
+      <w:r>
+        <w:t>73. IService</w:t>
+      </w:r>
+    </w:p>
+    <w:p>
+      <w:r>
+        <w:t>74. IUnitOfWork</w:t>
+      </w:r>
+    </w:p>
+    <w:p>
+      <w:r>
+        <w:t>Section 15: Repository Layer(Eski):</w:t>
       </w:r>
     </w:p>
     <w:p/>
     <w:p>
       <w:r>
-        <w:t>53. Service Bus - 1</w:t>
-      </w:r>
-    </w:p>
-    <w:p>
-      <w:r>
-        <w:t>54. Service Bus - 2</w:t>
-      </w:r>
-    </w:p>
-    <w:p>
-      <w:r>
-        <w:t>Section 11: Giriş(Eski):</w:t>
+        <w:t>75. AppDbContext</w:t>
+      </w:r>
+    </w:p>
+    <w:p>
+      <w:r>
+        <w:t>76. Entity Configurations</w:t>
+      </w:r>
+    </w:p>
+    <w:p>
+      <w:r>
+        <w:t>77. Seed Data</w:t>
+      </w:r>
+    </w:p>
+    <w:p>
+      <w:r>
+        <w:t>78. GenericRepository</w:t>
+      </w:r>
+    </w:p>
+    <w:p>
+      <w:r>
+        <w:t>79. UnitOfWork</w:t>
+      </w:r>
+    </w:p>
+    <w:p>
+      <w:r>
+        <w:lastRenderedPageBreak/>
+        <w:t>80. Migrations</w:t>
+      </w:r>
+    </w:p>
+    <w:p>
+      <w:r>
+        <w:t>Section 16: Service Layer(Eski):</w:t>
       </w:r>
     </w:p>
     <w:p/>
     <w:p>
       <w:r>
-        <w:t>55. Giriş</w:t>
-      </w:r>
-    </w:p>
-    <w:p>
-      <w:r>
-        <w:t>Section 12: Asp.Net Core Best Practices(Eski):</w:t>
+        <w:t>81. Service</w:t>
+      </w:r>
+    </w:p>
+    <w:p>
+      <w:r>
+        <w:t>82. DTOs</w:t>
+      </w:r>
+    </w:p>
+    <w:p>
+      <w:r>
+        <w:t>83. AutoMapper ( entity &lt;&gt; Dto)</w:t>
+      </w:r>
+    </w:p>
+    <w:p>
+      <w:r>
+        <w:t>84. CustomResponseDto</w:t>
+      </w:r>
+    </w:p>
+    <w:p>
+      <w:r>
+        <w:t>Section 17: Asp.Net Core API App(Eski):</w:t>
       </w:r>
     </w:p>
     <w:p/>
     <w:p>
       <w:r>
-        <w:t>56. Http Method Tipi Seçimi</w:t>
-      </w:r>
-    </w:p>
-    <w:p>
-      <w:r>
-        <w:t>57. Doğru  Api/Endpoint  Yapısı</w:t>
+        <w:t>85. ProductController</w:t>
+      </w:r>
+    </w:p>
+    <w:p>
+      <w:r>
+        <w:t>86. ProductController Test</w:t>
+      </w:r>
+    </w:p>
+    <w:p>
+      <w:r>
+        <w:t>87. ProductsWithCategory Endpoint</w:t>
+      </w:r>
+    </w:p>
+    <w:p>
+      <w:r>
+        <w:t>88. GetCategoryByIdWithProducts Endpoint</w:t>
+      </w:r>
+    </w:p>
+    <w:p>
+      <w:r>
+        <w:t>89. IProductService</w:t>
+      </w:r>
+    </w:p>
+    <w:p>
+      <w:r>
+        <w:t>90. FluentValidation Library</w:t>
+      </w:r>
+    </w:p>
+    <w:p>
+      <w:r>
+        <w:t>91. FluentValidation Library-2</w:t>
+      </w:r>
+    </w:p>
+    <w:p>
+      <w:r>
+        <w:t>92. Global Exception Handler</w:t>
+      </w:r>
+    </w:p>
+    <w:p>
+      <w:r>
+        <w:t>93. Service katmanında hata fırlatmak</w:t>
+      </w:r>
+    </w:p>
+    <w:p>
+      <w:r>
+        <w:t>94. NotFoundFilter</w:t>
+      </w:r>
+    </w:p>
+    <w:p>
+      <w:r>
+        <w:t>95. AutoFac</w:t>
+      </w:r>
+    </w:p>
+    <w:p>
+      <w:r>
+        <w:t>96. CachingService-1</w:t>
+      </w:r>
+    </w:p>
+    <w:p>
+      <w:r>
+        <w:t>97. CachingService-2</w:t>
+      </w:r>
+    </w:p>
+    <w:p>
+      <w:r>
+        <w:t>98. CachingService-3</w:t>
+      </w:r>
+    </w:p>
+    <w:p>
+      <w:r>
+        <w:t>Section 18: Asp.Net Core MVC App(Eski):</w:t>
+      </w:r>
+    </w:p>
+    <w:p/>
+    <w:p>
+      <w:r>
+        <w:t>99. Giriş/ProductController-1</w:t>
+      </w:r>
+    </w:p>
+    <w:p>
+      <w:r>
+        <w:t>100. ProductController-2</w:t>
+      </w:r>
+    </w:p>
+    <w:p>
+      <w:r>
+        <w:t>101. ProductsController Save-1</w:t>
+      </w:r>
+    </w:p>
+    <w:p>
+      <w:r>
+        <w:t>102. ProductsController Save-2</w:t>
       </w:r>
     </w:p>
     <w:p>
       <w:r>
         <w:lastRenderedPageBreak/>
-        <w:t>58. Doğru Http Cevap Durum Kodları</w:t>
-      </w:r>
-    </w:p>
-    <w:p>
-      <w:r>
-        <w:t>59. Doğru Endpoint Url  Yapısı</w:t>
-      </w:r>
-    </w:p>
-    <w:p>
-      <w:r>
-        <w:t>60. Request içerisinde aynı property’i almaktan kaçın</w:t>
-      </w:r>
-    </w:p>
-    <w:p>
-      <w:r>
-        <w:t>61. Asp.net Core uygulamanın startup.cs Dosyasını mümkün olduğunca sade bırak</w:t>
-      </w:r>
-    </w:p>
-    <w:p>
-      <w:r>
-        <w:t>62. Uygulamanızı mümkün oldukça küçük parçalara böl</w:t>
-      </w:r>
-    </w:p>
-    <w:p>
-      <w:r>
-        <w:t>63. Controller sınıflarınız mümkün oldukça temiz tutun. Business kodu bulundurmayın.</w:t>
-      </w:r>
-    </w:p>
-    <w:p>
-      <w:r>
-        <w:t>64. Action methodlarınızı mümkün oldukça temiz tutun. Business kodu bulundurmayın.</w:t>
-      </w:r>
-    </w:p>
-    <w:p>
-      <w:r>
-        <w:t>65. Hataları global olarak ele alın. Action methodlar içerisinde try catch blokları</w:t>
-      </w:r>
-    </w:p>
-    <w:p>
-      <w:r>
-        <w:t>66. Tekrar eden kodlardan kaçınmak için filter kullan</w:t>
-      </w:r>
-    </w:p>
-    <w:p>
-      <w:r>
-        <w:t>67. Action methodlardan direk olarak model sınıflarınızı  dönmeyin</w:t>
-      </w:r>
-    </w:p>
-    <w:p>
-      <w:r>
-        <w:t>Section 13: Asp.Net Core API + Katmanlı Mimari(Eski):</w:t>
-      </w:r>
-    </w:p>
-    <w:p/>
-    <w:p>
-      <w:r>
-        <w:t>68. N-Layer Proje Yapısı</w:t>
-      </w:r>
-    </w:p>
-    <w:p>
-      <w:r>
-        <w:t>69. Projelerimizin oluşturulması</w:t>
-      </w:r>
-    </w:p>
-    <w:p>
-      <w:r>
-        <w:t>Section 14: Core Layer(Eski):</w:t>
-      </w:r>
-    </w:p>
-    <w:p/>
-    <w:p>
-      <w:r>
-        <w:t>70. Entity’lerimizin oluşturulması</w:t>
-      </w:r>
-    </w:p>
-    <w:p>
-      <w:r>
-        <w:t>71. .Net6 nullable</w:t>
-      </w:r>
-    </w:p>
-    <w:p>
-      <w:r>
-        <w:t>72. IGenericRepository</w:t>
-      </w:r>
-    </w:p>
-    <w:p>
-      <w:r>
-        <w:t>73. IService</w:t>
-      </w:r>
-    </w:p>
-    <w:p>
-      <w:r>
-        <w:t>74. IUnitOfWork</w:t>
-      </w:r>
-    </w:p>
-    <w:p>
-      <w:r>
-        <w:t>Section 15: Repository Layer(Eski):</w:t>
-      </w:r>
-    </w:p>
-    <w:p/>
-    <w:p>
-      <w:r>
-        <w:t>75. AppDbContext</w:t>
-      </w:r>
-    </w:p>
-    <w:p>
-      <w:r>
-        <w:t>76. Entity Configurations</w:t>
-      </w:r>
-    </w:p>
-    <w:p>
-      <w:r>
-        <w:t>77. Seed Data</w:t>
-      </w:r>
-    </w:p>
-    <w:p>
-      <w:r>
-        <w:t>78. GenericRepository</w:t>
-      </w:r>
-    </w:p>
-    <w:p>
-      <w:r>
-        <w:t>79. UnitOfWork</w:t>
-      </w:r>
-    </w:p>
-    <w:p>
-      <w:r>
-        <w:t>80. Migrations</w:t>
-      </w:r>
-    </w:p>
-    <w:p>
-      <w:r>
-        <w:lastRenderedPageBreak/>
-        <w:t>Section 16: Service Layer(Eski):</w:t>
-      </w:r>
-    </w:p>
-    <w:p/>
-    <w:p>
-      <w:r>
-        <w:t>81. Service</w:t>
-      </w:r>
-    </w:p>
-    <w:p>
-      <w:r>
-        <w:t>82. DTOs</w:t>
-      </w:r>
-    </w:p>
-    <w:p>
-      <w:r>
-        <w:t>83. AutoMapper ( entity &lt;&gt; Dto)</w:t>
-      </w:r>
-    </w:p>
-    <w:p>
-      <w:r>
-        <w:t>84. CustomResponseDto</w:t>
-      </w:r>
-    </w:p>
-    <w:p>
-      <w:r>
-        <w:t>Section 17: Asp.Net Core API App(Eski):</w:t>
-      </w:r>
-    </w:p>
-    <w:p/>
-    <w:p>
-      <w:r>
-        <w:t>85. ProductController</w:t>
-      </w:r>
-    </w:p>
-    <w:p>
-      <w:r>
-        <w:t>86. ProductController Test</w:t>
-      </w:r>
-    </w:p>
-    <w:p>
-      <w:r>
-        <w:t>87. ProductsWithCategory Endpoint</w:t>
-      </w:r>
-    </w:p>
-    <w:p>
-      <w:r>
-        <w:t>88. GetCategoryByIdWithProducts Endpoint</w:t>
-      </w:r>
-    </w:p>
-    <w:p>
-      <w:r>
-        <w:t>89. IProductService</w:t>
-      </w:r>
-    </w:p>
-    <w:p>
-      <w:r>
-        <w:t>90. FluentValidation Library</w:t>
-      </w:r>
-    </w:p>
-    <w:p>
-      <w:r>
-        <w:t>91. FluentValidation Library-2</w:t>
-      </w:r>
-    </w:p>
-    <w:p>
-      <w:r>
-        <w:t>92. Global Exception Handler</w:t>
-      </w:r>
-    </w:p>
-    <w:p>
-      <w:r>
-        <w:t>93. Service katmanında hata fırlatmak</w:t>
-      </w:r>
-    </w:p>
-    <w:p>
-      <w:r>
-        <w:t>94. NotFoundFilter</w:t>
-      </w:r>
-    </w:p>
-    <w:p>
-      <w:r>
-        <w:t>95. AutoFac</w:t>
-      </w:r>
-    </w:p>
-    <w:p>
-      <w:r>
-        <w:t>96. CachingService-1</w:t>
-      </w:r>
-    </w:p>
-    <w:p>
-      <w:r>
-        <w:t>97. CachingService-2</w:t>
-      </w:r>
-    </w:p>
-    <w:p>
-      <w:r>
-        <w:t>98. CachingService-3</w:t>
-      </w:r>
-    </w:p>
-    <w:p>
-      <w:r>
-        <w:t>Section 18: Asp.Net Core MVC App(Eski):</w:t>
-      </w:r>
-    </w:p>
-    <w:p/>
-    <w:p>
-      <w:r>
-        <w:t>99. Giriş/ProductController-1</w:t>
-      </w:r>
-    </w:p>
-    <w:p>
-      <w:r>
-        <w:t>100. ProductController-2</w:t>
-      </w:r>
-    </w:p>
-    <w:p>
-      <w:r>
-        <w:t>101. ProductsController Save-1</w:t>
-      </w:r>
-    </w:p>
-    <w:p>
-      <w:r>
-        <w:t>102. ProductsController Save-2</w:t>
-      </w:r>
-    </w:p>
-    <w:p>
-      <w:r>
         <w:t>103. FluentValidation</w:t>
       </w:r>
     </w:p>
     <w:p>
       <w:r>
-        <w:lastRenderedPageBreak/>
         <w:t>104. ProductsController Update-1</w:t>
       </w:r>
     </w:p>
@@ -5504,9 +7971,158 @@
     </w:lvl>
   </w:abstractNum>
   <w:abstractNum w:abstractNumId="1" w15:restartNumberingAfterBreak="0">
+    <w:nsid w:val="3BB851DA"/>
+    <w:multiLevelType w:val="multilevel"/>
+    <w:tmpl w:val="CB44749E"/>
+    <w:lvl w:ilvl="0">
+      <w:start w:val="1"/>
+      <w:numFmt w:val="bullet"/>
+      <w:lvlText w:val=""/>
+      <w:lvlJc w:val="left"/>
+      <w:pPr>
+        <w:tabs>
+          <w:tab w:val="num" w:pos="720"/>
+        </w:tabs>
+        <w:ind w:left="720" w:hanging="360"/>
+      </w:pPr>
+      <w:rPr>
+        <w:rFonts w:ascii="Symbol" w:hAnsi="Symbol" w:hint="default"/>
+        <w:sz w:val="20"/>
+      </w:rPr>
+    </w:lvl>
+    <w:lvl w:ilvl="1" w:tentative="1">
+      <w:start w:val="1"/>
+      <w:numFmt w:val="bullet"/>
+      <w:lvlText w:val=""/>
+      <w:lvlJc w:val="left"/>
+      <w:pPr>
+        <w:tabs>
+          <w:tab w:val="num" w:pos="1440"/>
+        </w:tabs>
+        <w:ind w:left="1440" w:hanging="360"/>
+      </w:pPr>
+      <w:rPr>
+        <w:rFonts w:ascii="Symbol" w:hAnsi="Symbol" w:hint="default"/>
+        <w:sz w:val="20"/>
+      </w:rPr>
+    </w:lvl>
+    <w:lvl w:ilvl="2" w:tentative="1">
+      <w:start w:val="1"/>
+      <w:numFmt w:val="bullet"/>
+      <w:lvlText w:val=""/>
+      <w:lvlJc w:val="left"/>
+      <w:pPr>
+        <w:tabs>
+          <w:tab w:val="num" w:pos="2160"/>
+        </w:tabs>
+        <w:ind w:left="2160" w:hanging="360"/>
+      </w:pPr>
+      <w:rPr>
+        <w:rFonts w:ascii="Symbol" w:hAnsi="Symbol" w:hint="default"/>
+        <w:sz w:val="20"/>
+      </w:rPr>
+    </w:lvl>
+    <w:lvl w:ilvl="3" w:tentative="1">
+      <w:start w:val="1"/>
+      <w:numFmt w:val="bullet"/>
+      <w:lvlText w:val=""/>
+      <w:lvlJc w:val="left"/>
+      <w:pPr>
+        <w:tabs>
+          <w:tab w:val="num" w:pos="2880"/>
+        </w:tabs>
+        <w:ind w:left="2880" w:hanging="360"/>
+      </w:pPr>
+      <w:rPr>
+        <w:rFonts w:ascii="Symbol" w:hAnsi="Symbol" w:hint="default"/>
+        <w:sz w:val="20"/>
+      </w:rPr>
+    </w:lvl>
+    <w:lvl w:ilvl="4" w:tentative="1">
+      <w:start w:val="1"/>
+      <w:numFmt w:val="bullet"/>
+      <w:lvlText w:val=""/>
+      <w:lvlJc w:val="left"/>
+      <w:pPr>
+        <w:tabs>
+          <w:tab w:val="num" w:pos="3600"/>
+        </w:tabs>
+        <w:ind w:left="3600" w:hanging="360"/>
+      </w:pPr>
+      <w:rPr>
+        <w:rFonts w:ascii="Symbol" w:hAnsi="Symbol" w:hint="default"/>
+        <w:sz w:val="20"/>
+      </w:rPr>
+    </w:lvl>
+    <w:lvl w:ilvl="5" w:tentative="1">
+      <w:start w:val="1"/>
+      <w:numFmt w:val="bullet"/>
+      <w:lvlText w:val=""/>
+      <w:lvlJc w:val="left"/>
+      <w:pPr>
+        <w:tabs>
+          <w:tab w:val="num" w:pos="4320"/>
+        </w:tabs>
+        <w:ind w:left="4320" w:hanging="360"/>
+      </w:pPr>
+      <w:rPr>
+        <w:rFonts w:ascii="Symbol" w:hAnsi="Symbol" w:hint="default"/>
+        <w:sz w:val="20"/>
+      </w:rPr>
+    </w:lvl>
+    <w:lvl w:ilvl="6" w:tentative="1">
+      <w:start w:val="1"/>
+      <w:numFmt w:val="bullet"/>
+      <w:lvlText w:val=""/>
+      <w:lvlJc w:val="left"/>
+      <w:pPr>
+        <w:tabs>
+          <w:tab w:val="num" w:pos="5040"/>
+        </w:tabs>
+        <w:ind w:left="5040" w:hanging="360"/>
+      </w:pPr>
+      <w:rPr>
+        <w:rFonts w:ascii="Symbol" w:hAnsi="Symbol" w:hint="default"/>
+        <w:sz w:val="20"/>
+      </w:rPr>
+    </w:lvl>
+    <w:lvl w:ilvl="7" w:tentative="1">
+      <w:start w:val="1"/>
+      <w:numFmt w:val="bullet"/>
+      <w:lvlText w:val=""/>
+      <w:lvlJc w:val="left"/>
+      <w:pPr>
+        <w:tabs>
+          <w:tab w:val="num" w:pos="5760"/>
+        </w:tabs>
+        <w:ind w:left="5760" w:hanging="360"/>
+      </w:pPr>
+      <w:rPr>
+        <w:rFonts w:ascii="Symbol" w:hAnsi="Symbol" w:hint="default"/>
+        <w:sz w:val="20"/>
+      </w:rPr>
+    </w:lvl>
+    <w:lvl w:ilvl="8" w:tentative="1">
+      <w:start w:val="1"/>
+      <w:numFmt w:val="bullet"/>
+      <w:lvlText w:val=""/>
+      <w:lvlJc w:val="left"/>
+      <w:pPr>
+        <w:tabs>
+          <w:tab w:val="num" w:pos="6480"/>
+        </w:tabs>
+        <w:ind w:left="6480" w:hanging="360"/>
+      </w:pPr>
+      <w:rPr>
+        <w:rFonts w:ascii="Symbol" w:hAnsi="Symbol" w:hint="default"/>
+        <w:sz w:val="20"/>
+      </w:rPr>
+    </w:lvl>
+  </w:abstractNum>
+  <w:abstractNum w:abstractNumId="2" w15:restartNumberingAfterBreak="0">
     <w:nsid w:val="45871D46"/>
     <w:multiLevelType w:val="hybridMultilevel"/>
-    <w:tmpl w:val="367203D0"/>
+    <w:tmpl w:val="C486C5AC"/>
     <w:lvl w:ilvl="0" w:tplc="041F0001">
       <w:start w:val="1"/>
       <w:numFmt w:val="bullet"/>
@@ -5616,7 +8232,7 @@
       </w:rPr>
     </w:lvl>
   </w:abstractNum>
-  <w:abstractNum w:abstractNumId="2" w15:restartNumberingAfterBreak="0">
+  <w:abstractNum w:abstractNumId="3" w15:restartNumberingAfterBreak="0">
     <w:nsid w:val="5F2B3212"/>
     <w:multiLevelType w:val="hybridMultilevel"/>
     <w:tmpl w:val="3ED4C0E4"/>
@@ -5702,7 +8318,7 @@
       </w:pPr>
     </w:lvl>
   </w:abstractNum>
-  <w:abstractNum w:abstractNumId="3" w15:restartNumberingAfterBreak="0">
+  <w:abstractNum w:abstractNumId="4" w15:restartNumberingAfterBreak="0">
     <w:nsid w:val="76D81B9A"/>
     <w:multiLevelType w:val="hybridMultilevel"/>
     <w:tmpl w:val="16A0690E"/>
@@ -5816,15 +8432,18 @@
     </w:lvl>
   </w:abstractNum>
   <w:num w:numId="1" w16cid:durableId="1041831432">
-    <w:abstractNumId w:val="3"/>
+    <w:abstractNumId w:val="4"/>
   </w:num>
   <w:num w:numId="2" w16cid:durableId="1975597589">
     <w:abstractNumId w:val="0"/>
   </w:num>
   <w:num w:numId="3" w16cid:durableId="1952855659">
+    <w:abstractNumId w:val="3"/>
+  </w:num>
+  <w:num w:numId="4" w16cid:durableId="2084834866">
     <w:abstractNumId w:val="2"/>
   </w:num>
-  <w:num w:numId="4" w16cid:durableId="2084834866">
+  <w:num w:numId="5" w16cid:durableId="610748124">
     <w:abstractNumId w:val="1"/>
   </w:num>
 </w:numbering>
@@ -6380,6 +8999,19 @@
       <w:contextualSpacing/>
     </w:pPr>
   </w:style>
+  <w:style w:type="character" w:styleId="HTMLCode">
+    <w:name w:val="HTML Code"/>
+    <w:basedOn w:val="DefaultParagraphFont"/>
+    <w:uiPriority w:val="99"/>
+    <w:semiHidden/>
+    <w:unhideWhenUsed/>
+    <w:rsid w:val="005E48A7"/>
+    <w:rPr>
+      <w:rFonts w:ascii="Courier New" w:eastAsia="Times New Roman" w:hAnsi="Courier New" w:cs="Courier New"/>
+      <w:sz w:val="20"/>
+      <w:szCs w:val="20"/>
+    </w:rPr>
+  </w:style>
 </w:styles>
 </file>
 

</xml_diff>